<commit_message>
newer version of Quappen info and registration
</commit_message>
<xml_diff>
--- a/_documents/Quappen_Infoblatt_Word.docx
+++ b/_documents/Quappen_Infoblatt_Word.docx
@@ -1,6 +1,6 @@
 
 <file path=word/document.xml><?xml version="1.0" encoding="utf-8"?>
-<w:document xmlns:wpc="http://schemas.microsoft.com/office/word/2010/wordprocessingCanvas" xmlns:mc="http://schemas.openxmlformats.org/markup-compatibility/2006" xmlns:o="urn:schemas-microsoft-com:office:office" xmlns:r="http://schemas.openxmlformats.org/officeDocument/2006/relationships" xmlns:m="http://schemas.openxmlformats.org/officeDocument/2006/math" xmlns:v="urn:schemas-microsoft-com:vml" xmlns:wp14="http://schemas.microsoft.com/office/word/2010/wordprocessingDrawing" xmlns:wp="http://schemas.openxmlformats.org/drawingml/2006/wordprocessingDrawing" xmlns:w10="urn:schemas-microsoft-com:office:word" xmlns:w="http://schemas.openxmlformats.org/wordprocessingml/2006/main" xmlns:w14="http://schemas.microsoft.com/office/word/2010/wordml" xmlns:wpg="http://schemas.microsoft.com/office/word/2010/wordprocessingGroup" xmlns:wpi="http://schemas.microsoft.com/office/word/2010/wordprocessingInk" xmlns:wne="http://schemas.microsoft.com/office/word/2006/wordml" xmlns:wps="http://schemas.microsoft.com/office/word/2010/wordprocessingShape" mc:Ignorable="w14 wp14">
+<w:document xmlns:mv="urn:schemas-microsoft-com:mac:vml" xmlns:mo="http://schemas.microsoft.com/office/mac/office/2008/main" xmlns:ve="http://schemas.openxmlformats.org/markup-compatibility/2006" xmlns:o="urn:schemas-microsoft-com:office:office" xmlns:r="http://schemas.openxmlformats.org/officeDocument/2006/relationships" xmlns:m="http://schemas.openxmlformats.org/officeDocument/2006/math" xmlns:v="urn:schemas-microsoft-com:vml" xmlns:w10="urn:schemas-microsoft-com:office:word" xmlns:w="http://schemas.openxmlformats.org/wordprocessingml/2006/main" xmlns:wne="http://schemas.microsoft.com/office/word/2006/wordml" xmlns:wp="http://schemas.openxmlformats.org/drawingml/2006/wordprocessingDrawing" ve:Ignorable="mv" ve:PreserveAttributes="mv:*">
   <w:body>
     <w:p>
       <w:pPr>
@@ -40,7 +40,7 @@
           <w:noProof/>
           <w:sz w:val="36"/>
           <w:szCs w:val="36"/>
-          <w:lang w:eastAsia="de-DE"/>
+          <w:lang w:val="en-US"/>
         </w:rPr>
         <w:drawing>
           <wp:anchor distT="0" distB="0" distL="114300" distR="114300" simplePos="0" relativeHeight="251658240" behindDoc="0" locked="0" layoutInCell="1" allowOverlap="1">
@@ -68,7 +68,7 @@
                     </pic:cNvPicPr>
                   </pic:nvPicPr>
                   <pic:blipFill>
-                    <a:blip r:embed="rId7"/>
+                    <a:blip r:embed="rId6"/>
                     <a:srcRect/>
                     <a:stretch>
                       <a:fillRect/>
@@ -103,27 +103,7 @@
           <w:sz w:val="36"/>
           <w:szCs w:val="36"/>
         </w:rPr>
-        <w:t xml:space="preserve">Elterninitiative Die </w:t>
-      </w:r>
-      <w:proofErr w:type="spellStart"/>
-      <w:r>
-        <w:rPr>
-          <w:rFonts w:ascii="Comic Sans MS" w:hAnsi="Comic Sans MS" w:cs="ComicSansMS"/>
-          <w:b/>
-          <w:sz w:val="36"/>
-          <w:szCs w:val="36"/>
-        </w:rPr>
-        <w:t>Fröschelein</w:t>
-      </w:r>
-      <w:proofErr w:type="spellEnd"/>
-      <w:r>
-        <w:rPr>
-          <w:rFonts w:ascii="Comic Sans MS" w:hAnsi="Comic Sans MS" w:cs="ComicSansMS"/>
-          <w:b/>
-          <w:sz w:val="36"/>
-          <w:szCs w:val="36"/>
-        </w:rPr>
-        <w:t xml:space="preserve"> e.V.</w:t>
+        <w:t>Elterninitiative Die Fröschelein e.V.</w:t>
       </w:r>
     </w:p>
     <w:p>
@@ -201,10 +181,15 @@
           <w:sz w:val="30"/>
           <w:szCs w:val="30"/>
         </w:rPr>
-        <w:t xml:space="preserve">Informationsblatt über das </w:t>
-      </w:r>
-      <w:proofErr w:type="spellStart"/>
-      <w:r>
+        <w:t>Informationsblatt über das Quappenleben bei den Fröschelein“</w:t>
+      </w:r>
+    </w:p>
+    <w:p>
+      <w:pPr>
+        <w:autoSpaceDE w:val="0"/>
+        <w:autoSpaceDN w:val="0"/>
+        <w:adjustRightInd w:val="0"/>
+        <w:spacing w:after="0" w:line="240" w:lineRule="auto"/>
         <w:rPr>
           <w:rFonts w:ascii="LucidaGrande-Bold" w:hAnsi="LucidaGrande-Bold" w:cs="LucidaGrande-Bold"/>
           <w:b/>
@@ -212,359 +197,256 @@
           <w:sz w:val="30"/>
           <w:szCs w:val="30"/>
         </w:rPr>
-        <w:t>Quappenleben</w:t>
-      </w:r>
-      <w:proofErr w:type="spellEnd"/>
-      <w:r>
+      </w:pPr>
+    </w:p>
+    <w:p>
+      <w:pPr>
+        <w:autoSpaceDE w:val="0"/>
+        <w:autoSpaceDN w:val="0"/>
+        <w:adjustRightInd w:val="0"/>
+        <w:spacing w:after="0" w:line="240" w:lineRule="auto"/>
         <w:rPr>
           <w:rFonts w:ascii="LucidaGrande-Bold" w:hAnsi="LucidaGrande-Bold" w:cs="LucidaGrande-Bold"/>
           <w:b/>
           <w:bCs/>
-          <w:sz w:val="30"/>
-          <w:szCs w:val="30"/>
-        </w:rPr>
-        <w:t xml:space="preserve"> bei den </w:t>
-      </w:r>
-      <w:proofErr w:type="spellStart"/>
+        </w:rPr>
+      </w:pPr>
       <w:r>
         <w:rPr>
           <w:rFonts w:ascii="LucidaGrande-Bold" w:hAnsi="LucidaGrande-Bold" w:cs="LucidaGrande-Bold"/>
           <w:b/>
           <w:bCs/>
-          <w:sz w:val="30"/>
-          <w:szCs w:val="30"/>
-        </w:rPr>
-        <w:t>Fröschelein</w:t>
-      </w:r>
-      <w:proofErr w:type="spellEnd"/>
-      <w:r>
+        </w:rPr>
+        <w:t>Allgemeine Information und Anmeldung</w:t>
+      </w:r>
+    </w:p>
+    <w:p>
+      <w:pPr>
+        <w:autoSpaceDE w:val="0"/>
+        <w:autoSpaceDN w:val="0"/>
+        <w:adjustRightInd w:val="0"/>
+        <w:spacing w:after="0" w:line="240" w:lineRule="auto"/>
+        <w:rPr>
+          <w:rFonts w:ascii="LucidaGrande" w:hAnsi="LucidaGrande" w:cs="LucidaGrande"/>
+          <w:sz w:val="20"/>
+          <w:szCs w:val="20"/>
+        </w:rPr>
+      </w:pPr>
+      <w:r>
+        <w:rPr>
+          <w:rFonts w:ascii="LucidaGrande" w:hAnsi="LucidaGrande" w:cs="LucidaGrande"/>
+          <w:sz w:val="20"/>
+          <w:szCs w:val="20"/>
+        </w:rPr>
+        <w:t>Die Kleinkindergruppe die „Kaulquappen“ stellt ein Angebot der Elterninitiative „ Die Fröschelein“</w:t>
+      </w:r>
+    </w:p>
+    <w:p>
+      <w:pPr>
+        <w:autoSpaceDE w:val="0"/>
+        <w:autoSpaceDN w:val="0"/>
+        <w:adjustRightInd w:val="0"/>
+        <w:spacing w:after="0" w:line="240" w:lineRule="auto"/>
+        <w:rPr>
+          <w:rFonts w:ascii="LucidaGrande" w:hAnsi="LucidaGrande" w:cs="LucidaGrande"/>
+          <w:sz w:val="20"/>
+          <w:szCs w:val="20"/>
+        </w:rPr>
+      </w:pPr>
+      <w:r>
+        <w:rPr>
+          <w:rFonts w:ascii="LucidaGrande" w:hAnsi="LucidaGrande" w:cs="LucidaGrande"/>
+          <w:sz w:val="20"/>
+          <w:szCs w:val="20"/>
+        </w:rPr>
+        <w:t>für Kinder im Alter zwischen eineinhalb</w:t>
+      </w:r>
+      <w:r>
+        <w:rPr>
+          <w:rFonts w:ascii="LucidaGrande" w:hAnsi="LucidaGrande" w:cs="LucidaGrande"/>
+          <w:sz w:val="20"/>
+          <w:szCs w:val="20"/>
+        </w:rPr>
+        <w:t xml:space="preserve"> (in Absprache auch jüngere Kinder)</w:t>
+      </w:r>
+      <w:r>
+        <w:rPr>
+          <w:rFonts w:ascii="LucidaGrande" w:hAnsi="LucidaGrande" w:cs="LucidaGrande"/>
+          <w:sz w:val="20"/>
+          <w:szCs w:val="20"/>
+        </w:rPr>
+        <w:t xml:space="preserve"> und drei Jahren dar.</w:t>
+      </w:r>
+    </w:p>
+    <w:p>
+      <w:pPr>
+        <w:autoSpaceDE w:val="0"/>
+        <w:autoSpaceDN w:val="0"/>
+        <w:adjustRightInd w:val="0"/>
+        <w:spacing w:after="0" w:line="240" w:lineRule="auto"/>
+        <w:rPr>
+          <w:rFonts w:ascii="LucidaGrande" w:hAnsi="LucidaGrande" w:cs="LucidaGrande"/>
+          <w:sz w:val="20"/>
+          <w:szCs w:val="20"/>
+        </w:rPr>
+      </w:pPr>
+      <w:r>
+        <w:rPr>
+          <w:rFonts w:ascii="LucidaGrande" w:hAnsi="LucidaGrande" w:cs="LucidaGrande"/>
+          <w:sz w:val="20"/>
+          <w:szCs w:val="20"/>
+        </w:rPr>
+        <w:t>Anmelden kann man sich über Chr</w:t>
+      </w:r>
+      <w:r>
+        <w:rPr>
+          <w:rFonts w:ascii="LucidaGrande" w:hAnsi="LucidaGrande" w:cs="LucidaGrande"/>
+          <w:sz w:val="20"/>
+          <w:szCs w:val="20"/>
+        </w:rPr>
+        <w:t>i</w:t>
+      </w:r>
+      <w:r>
+        <w:rPr>
+          <w:rFonts w:ascii="LucidaGrande" w:hAnsi="LucidaGrande" w:cs="LucidaGrande"/>
+          <w:sz w:val="20"/>
+          <w:szCs w:val="20"/>
+        </w:rPr>
+        <w:t xml:space="preserve">stine Eibel </w:t>
+      </w:r>
+      <w:r>
+        <w:rPr>
+          <w:rFonts w:ascii="LucidaGrande" w:hAnsi="LucidaGrande" w:cs="LucidaGrande"/>
+          <w:sz w:val="20"/>
+          <w:szCs w:val="20"/>
+        </w:rPr>
+        <w:t xml:space="preserve">(s.u.) </w:t>
+      </w:r>
+      <w:r>
+        <w:rPr>
+          <w:rFonts w:ascii="LucidaGrande" w:hAnsi="LucidaGrande" w:cs="LucidaGrande"/>
+          <w:sz w:val="20"/>
+          <w:szCs w:val="20"/>
+        </w:rPr>
+        <w:t>oder durch Abgabe des Anmeldeformulars im</w:t>
+      </w:r>
+    </w:p>
+    <w:p>
+      <w:pPr>
+        <w:autoSpaceDE w:val="0"/>
+        <w:autoSpaceDN w:val="0"/>
+        <w:adjustRightInd w:val="0"/>
+        <w:spacing w:after="0" w:line="240" w:lineRule="auto"/>
+        <w:rPr>
+          <w:rFonts w:ascii="LucidaGrande" w:hAnsi="LucidaGrande" w:cs="LucidaGrande"/>
+          <w:sz w:val="20"/>
+          <w:szCs w:val="20"/>
+        </w:rPr>
+      </w:pPr>
+      <w:r>
+        <w:rPr>
+          <w:rFonts w:ascii="LucidaGrande" w:hAnsi="LucidaGrande" w:cs="LucidaGrande"/>
+          <w:sz w:val="20"/>
+          <w:szCs w:val="20"/>
+        </w:rPr>
+        <w:t xml:space="preserve">Kindergarten (Anmeldeformulare </w:t>
+      </w:r>
+      <w:r>
+        <w:rPr>
+          <w:rFonts w:ascii="LucidaGrande" w:hAnsi="LucidaGrande" w:cs="LucidaGrande"/>
+          <w:sz w:val="20"/>
+          <w:szCs w:val="20"/>
+        </w:rPr>
+        <w:t xml:space="preserve">von unserer Homepage downloadbar) </w:t>
+      </w:r>
+      <w:r>
+        <w:rPr>
+          <w:rFonts w:ascii="LucidaGrande" w:hAnsi="LucidaGrande" w:cs="LucidaGrande"/>
+          <w:sz w:val="20"/>
+          <w:szCs w:val="20"/>
+        </w:rPr>
+        <w:t xml:space="preserve"> Der Besuch Ihres Kindes bei den Kaulquappen führt </w:t>
+      </w:r>
+      <w:r>
+        <w:rPr>
+          <w:rFonts w:ascii="LucidaGrande" w:hAnsi="LucidaGrande" w:cs="LucidaGrande"/>
+          <w:b/>
+          <w:sz w:val="20"/>
+          <w:szCs w:val="20"/>
+        </w:rPr>
+        <w:t>nicht</w:t>
+      </w:r>
+      <w:r>
+        <w:rPr>
+          <w:rFonts w:ascii="LucidaGrande" w:hAnsi="LucidaGrande" w:cs="LucidaGrande"/>
+          <w:sz w:val="20"/>
+          <w:szCs w:val="20"/>
+        </w:rPr>
+        <w:t xml:space="preserve"> automatisch zu einer</w:t>
+      </w:r>
+      <w:r>
+        <w:rPr>
+          <w:rFonts w:ascii="LucidaGrande" w:hAnsi="LucidaGrande" w:cs="LucidaGrande"/>
+          <w:sz w:val="20"/>
+          <w:szCs w:val="20"/>
+        </w:rPr>
+        <w:t xml:space="preserve"> </w:t>
+      </w:r>
+      <w:r>
+        <w:rPr>
+          <w:rFonts w:ascii="LucidaGrande" w:hAnsi="LucidaGrande" w:cs="LucidaGrande"/>
+          <w:sz w:val="20"/>
+          <w:szCs w:val="20"/>
+        </w:rPr>
+        <w:t>späteren Aufnahme in den Kindergarten „Die Fröschelein“, dazu fehlen uns leider die</w:t>
+      </w:r>
+      <w:r>
+        <w:rPr>
+          <w:rFonts w:ascii="LucidaGrande" w:hAnsi="LucidaGrande" w:cs="LucidaGrande"/>
+          <w:sz w:val="20"/>
+          <w:szCs w:val="20"/>
+        </w:rPr>
+        <w:t xml:space="preserve"> </w:t>
+      </w:r>
+      <w:r>
+        <w:rPr>
+          <w:rFonts w:ascii="LucidaGrande" w:hAnsi="LucidaGrande" w:cs="LucidaGrande"/>
+          <w:sz w:val="20"/>
+          <w:szCs w:val="20"/>
+        </w:rPr>
+        <w:t>Kapazitäten.</w:t>
+      </w:r>
+    </w:p>
+    <w:p>
+      <w:pPr>
+        <w:autoSpaceDE w:val="0"/>
+        <w:autoSpaceDN w:val="0"/>
+        <w:adjustRightInd w:val="0"/>
+        <w:spacing w:after="0" w:line="240" w:lineRule="auto"/>
+        <w:rPr>
+          <w:rFonts w:ascii="LucidaGrande" w:hAnsi="LucidaGrande" w:cs="LucidaGrande"/>
+          <w:sz w:val="20"/>
+          <w:szCs w:val="20"/>
+        </w:rPr>
+      </w:pPr>
+    </w:p>
+    <w:p>
+      <w:pPr>
+        <w:autoSpaceDE w:val="0"/>
+        <w:autoSpaceDN w:val="0"/>
+        <w:adjustRightInd w:val="0"/>
+        <w:spacing w:after="0" w:line="240" w:lineRule="auto"/>
         <w:rPr>
           <w:rFonts w:ascii="LucidaGrande-Bold" w:hAnsi="LucidaGrande-Bold" w:cs="LucidaGrande-Bold"/>
           <w:b/>
           <w:bCs/>
-          <w:sz w:val="30"/>
-          <w:szCs w:val="30"/>
-        </w:rPr>
-        <w:t>“</w:t>
-      </w:r>
-    </w:p>
-    <w:p>
-      <w:pPr>
-        <w:autoSpaceDE w:val="0"/>
-        <w:autoSpaceDN w:val="0"/>
-        <w:adjustRightInd w:val="0"/>
-        <w:spacing w:after="0" w:line="240" w:lineRule="auto"/>
+        </w:rPr>
+      </w:pPr>
+      <w:r>
         <w:rPr>
           <w:rFonts w:ascii="LucidaGrande-Bold" w:hAnsi="LucidaGrande-Bold" w:cs="LucidaGrande-Bold"/>
           <w:b/>
           <w:bCs/>
-          <w:sz w:val="30"/>
-          <w:szCs w:val="30"/>
-        </w:rPr>
-      </w:pPr>
-    </w:p>
-    <w:p>
-      <w:pPr>
-        <w:autoSpaceDE w:val="0"/>
-        <w:autoSpaceDN w:val="0"/>
-        <w:adjustRightInd w:val="0"/>
-        <w:spacing w:after="0" w:line="240" w:lineRule="auto"/>
-        <w:rPr>
-          <w:rFonts w:ascii="LucidaGrande-Bold" w:hAnsi="LucidaGrande-Bold" w:cs="LucidaGrande-Bold"/>
-          <w:b/>
-          <w:bCs/>
-        </w:rPr>
-      </w:pPr>
-      <w:r>
-        <w:rPr>
-          <w:rFonts w:ascii="LucidaGrande-Bold" w:hAnsi="LucidaGrande-Bold" w:cs="LucidaGrande-Bold"/>
-          <w:b/>
-          <w:bCs/>
-        </w:rPr>
-        <w:t>Allgemeine Information und Anmeldung</w:t>
-      </w:r>
-    </w:p>
-    <w:p>
-      <w:pPr>
-        <w:autoSpaceDE w:val="0"/>
-        <w:autoSpaceDN w:val="0"/>
-        <w:adjustRightInd w:val="0"/>
-        <w:spacing w:after="0" w:line="240" w:lineRule="auto"/>
-        <w:rPr>
-          <w:rFonts w:ascii="LucidaGrande" w:hAnsi="LucidaGrande" w:cs="LucidaGrande"/>
-          <w:sz w:val="20"/>
-          <w:szCs w:val="20"/>
-        </w:rPr>
-      </w:pPr>
-      <w:r>
-        <w:rPr>
-          <w:rFonts w:ascii="LucidaGrande" w:hAnsi="LucidaGrande" w:cs="LucidaGrande"/>
-          <w:sz w:val="20"/>
-          <w:szCs w:val="20"/>
-        </w:rPr>
-        <w:t xml:space="preserve">Die Kleinkindergruppe die „Kaulquappen“ stellt ein Angebot der Elterninitiative „ Die </w:t>
-      </w:r>
-      <w:proofErr w:type="spellStart"/>
-      <w:r>
-        <w:rPr>
-          <w:rFonts w:ascii="LucidaGrande" w:hAnsi="LucidaGrande" w:cs="LucidaGrande"/>
-          <w:sz w:val="20"/>
-          <w:szCs w:val="20"/>
-        </w:rPr>
-        <w:t>Fröschelein</w:t>
-      </w:r>
-      <w:proofErr w:type="spellEnd"/>
-      <w:r>
-        <w:rPr>
-          <w:rFonts w:ascii="LucidaGrande" w:hAnsi="LucidaGrande" w:cs="LucidaGrande"/>
-          <w:sz w:val="20"/>
-          <w:szCs w:val="20"/>
-        </w:rPr>
-        <w:t>“</w:t>
-      </w:r>
-    </w:p>
-    <w:p>
-      <w:pPr>
-        <w:autoSpaceDE w:val="0"/>
-        <w:autoSpaceDN w:val="0"/>
-        <w:adjustRightInd w:val="0"/>
-        <w:spacing w:after="0" w:line="240" w:lineRule="auto"/>
-        <w:rPr>
-          <w:rFonts w:ascii="LucidaGrande" w:hAnsi="LucidaGrande" w:cs="LucidaGrande"/>
-          <w:sz w:val="20"/>
-          <w:szCs w:val="20"/>
-        </w:rPr>
-      </w:pPr>
-      <w:r>
-        <w:rPr>
-          <w:rFonts w:ascii="LucidaGrande" w:hAnsi="LucidaGrande" w:cs="LucidaGrande"/>
-          <w:sz w:val="20"/>
-          <w:szCs w:val="20"/>
-        </w:rPr>
-        <w:t>für Kinder im Alter zwischen eineinhalb</w:t>
-      </w:r>
-      <w:r>
-        <w:rPr>
-          <w:rFonts w:ascii="LucidaGrande" w:hAnsi="LucidaGrande" w:cs="LucidaGrande"/>
-          <w:sz w:val="20"/>
-          <w:szCs w:val="20"/>
-        </w:rPr>
-        <w:t xml:space="preserve"> (in Absprache auch jüngere Kinder)</w:t>
-      </w:r>
-      <w:r>
-        <w:rPr>
-          <w:rFonts w:ascii="LucidaGrande" w:hAnsi="LucidaGrande" w:cs="LucidaGrande"/>
-          <w:sz w:val="20"/>
-          <w:szCs w:val="20"/>
-        </w:rPr>
-        <w:t xml:space="preserve"> und drei Jahren dar.</w:t>
-      </w:r>
-    </w:p>
-    <w:p>
-      <w:pPr>
-        <w:autoSpaceDE w:val="0"/>
-        <w:autoSpaceDN w:val="0"/>
-        <w:adjustRightInd w:val="0"/>
-        <w:spacing w:after="0" w:line="240" w:lineRule="auto"/>
-        <w:rPr>
-          <w:rFonts w:ascii="LucidaGrande" w:hAnsi="LucidaGrande" w:cs="LucidaGrande"/>
-          <w:sz w:val="20"/>
-          <w:szCs w:val="20"/>
-        </w:rPr>
-      </w:pPr>
-      <w:r>
-        <w:rPr>
-          <w:rFonts w:ascii="LucidaGrande" w:hAnsi="LucidaGrande" w:cs="LucidaGrande"/>
-          <w:sz w:val="20"/>
-          <w:szCs w:val="20"/>
-        </w:rPr>
-        <w:t>Anmelden kann man sich über Chr</w:t>
-      </w:r>
-      <w:r>
-        <w:rPr>
-          <w:rFonts w:ascii="LucidaGrande" w:hAnsi="LucidaGrande" w:cs="LucidaGrande"/>
-          <w:sz w:val="20"/>
-          <w:szCs w:val="20"/>
-        </w:rPr>
-        <w:t>i</w:t>
-      </w:r>
-      <w:r>
-        <w:rPr>
-          <w:rFonts w:ascii="LucidaGrande" w:hAnsi="LucidaGrande" w:cs="LucidaGrande"/>
-          <w:sz w:val="20"/>
-          <w:szCs w:val="20"/>
-        </w:rPr>
-        <w:t xml:space="preserve">stine </w:t>
-      </w:r>
-      <w:proofErr w:type="spellStart"/>
-      <w:r>
-        <w:rPr>
-          <w:rFonts w:ascii="LucidaGrande" w:hAnsi="LucidaGrande" w:cs="LucidaGrande"/>
-          <w:sz w:val="20"/>
-          <w:szCs w:val="20"/>
-        </w:rPr>
-        <w:t>Eibel</w:t>
-      </w:r>
-      <w:proofErr w:type="spellEnd"/>
-      <w:r>
-        <w:rPr>
-          <w:rFonts w:ascii="LucidaGrande" w:hAnsi="LucidaGrande" w:cs="LucidaGrande"/>
-          <w:sz w:val="20"/>
-          <w:szCs w:val="20"/>
-        </w:rPr>
-        <w:t xml:space="preserve"> </w:t>
-      </w:r>
-      <w:r>
-        <w:rPr>
-          <w:rFonts w:ascii="LucidaGrande" w:hAnsi="LucidaGrande" w:cs="LucidaGrande"/>
-          <w:sz w:val="20"/>
-          <w:szCs w:val="20"/>
-        </w:rPr>
-        <w:t xml:space="preserve">(s.u.) </w:t>
-      </w:r>
-      <w:r>
-        <w:rPr>
-          <w:rFonts w:ascii="LucidaGrande" w:hAnsi="LucidaGrande" w:cs="LucidaGrande"/>
-          <w:sz w:val="20"/>
-          <w:szCs w:val="20"/>
-        </w:rPr>
-        <w:t>oder durch Abgabe des Anmeldeformulars im</w:t>
-      </w:r>
-    </w:p>
-    <w:p>
-      <w:pPr>
-        <w:autoSpaceDE w:val="0"/>
-        <w:autoSpaceDN w:val="0"/>
-        <w:adjustRightInd w:val="0"/>
-        <w:spacing w:after="0" w:line="240" w:lineRule="auto"/>
-        <w:rPr>
-          <w:rFonts w:ascii="LucidaGrande" w:hAnsi="LucidaGrande" w:cs="LucidaGrande"/>
-          <w:sz w:val="20"/>
-          <w:szCs w:val="20"/>
-        </w:rPr>
-      </w:pPr>
-      <w:r>
-        <w:rPr>
-          <w:rFonts w:ascii="LucidaGrande" w:hAnsi="LucidaGrande" w:cs="LucidaGrande"/>
-          <w:sz w:val="20"/>
-          <w:szCs w:val="20"/>
-        </w:rPr>
-        <w:t xml:space="preserve">Kindergarten (Anmeldeformulare </w:t>
-      </w:r>
-      <w:r>
-        <w:rPr>
-          <w:rFonts w:ascii="LucidaGrande" w:hAnsi="LucidaGrande" w:cs="LucidaGrande"/>
-          <w:sz w:val="20"/>
-          <w:szCs w:val="20"/>
-        </w:rPr>
-        <w:t xml:space="preserve">von unserer Homepage downloadbar) </w:t>
-      </w:r>
-      <w:r>
-        <w:rPr>
-          <w:rFonts w:ascii="LucidaGrande" w:hAnsi="LucidaGrande" w:cs="LucidaGrande"/>
-          <w:sz w:val="20"/>
-          <w:szCs w:val="20"/>
-        </w:rPr>
-        <w:t xml:space="preserve"> Der Besuch Ihres Kindes bei den Kaulquappen führt </w:t>
-      </w:r>
-      <w:r>
-        <w:rPr>
-          <w:rFonts w:ascii="LucidaGrande" w:hAnsi="LucidaGrande" w:cs="LucidaGrande"/>
-          <w:b/>
-          <w:sz w:val="20"/>
-          <w:szCs w:val="20"/>
-        </w:rPr>
-        <w:t>nicht</w:t>
-      </w:r>
-      <w:r>
-        <w:rPr>
-          <w:rFonts w:ascii="LucidaGrande" w:hAnsi="LucidaGrande" w:cs="LucidaGrande"/>
-          <w:sz w:val="20"/>
-          <w:szCs w:val="20"/>
-        </w:rPr>
-        <w:t xml:space="preserve"> automatisch zu einer</w:t>
-      </w:r>
-      <w:r>
-        <w:rPr>
-          <w:rFonts w:ascii="LucidaGrande" w:hAnsi="LucidaGrande" w:cs="LucidaGrande"/>
-          <w:sz w:val="20"/>
-          <w:szCs w:val="20"/>
-        </w:rPr>
-        <w:t xml:space="preserve"> </w:t>
-      </w:r>
-      <w:r>
-        <w:rPr>
-          <w:rFonts w:ascii="LucidaGrande" w:hAnsi="LucidaGrande" w:cs="LucidaGrande"/>
-          <w:sz w:val="20"/>
-          <w:szCs w:val="20"/>
-        </w:rPr>
-        <w:t xml:space="preserve">späteren Aufnahme in den Kindergarten „Die </w:t>
-      </w:r>
-      <w:proofErr w:type="spellStart"/>
-      <w:r>
-        <w:rPr>
-          <w:rFonts w:ascii="LucidaGrande" w:hAnsi="LucidaGrande" w:cs="LucidaGrande"/>
-          <w:sz w:val="20"/>
-          <w:szCs w:val="20"/>
-        </w:rPr>
-        <w:t>Fröschelein</w:t>
-      </w:r>
-      <w:proofErr w:type="spellEnd"/>
-      <w:r>
-        <w:rPr>
-          <w:rFonts w:ascii="LucidaGrande" w:hAnsi="LucidaGrande" w:cs="LucidaGrande"/>
-          <w:sz w:val="20"/>
-          <w:szCs w:val="20"/>
-        </w:rPr>
-        <w:t>“, dazu fehlen uns leider die</w:t>
-      </w:r>
-      <w:r>
-        <w:rPr>
-          <w:rFonts w:ascii="LucidaGrande" w:hAnsi="LucidaGrande" w:cs="LucidaGrande"/>
-          <w:sz w:val="20"/>
-          <w:szCs w:val="20"/>
-        </w:rPr>
-        <w:t xml:space="preserve"> </w:t>
-      </w:r>
-      <w:r>
-        <w:rPr>
-          <w:rFonts w:ascii="LucidaGrande" w:hAnsi="LucidaGrande" w:cs="LucidaGrande"/>
-          <w:sz w:val="20"/>
-          <w:szCs w:val="20"/>
-        </w:rPr>
-        <w:t>Kapazitäten.</w:t>
-      </w:r>
-    </w:p>
-    <w:p>
-      <w:pPr>
-        <w:autoSpaceDE w:val="0"/>
-        <w:autoSpaceDN w:val="0"/>
-        <w:adjustRightInd w:val="0"/>
-        <w:spacing w:after="0" w:line="240" w:lineRule="auto"/>
-        <w:rPr>
-          <w:rFonts w:ascii="LucidaGrande" w:hAnsi="LucidaGrande" w:cs="LucidaGrande"/>
-          <w:sz w:val="20"/>
-          <w:szCs w:val="20"/>
-        </w:rPr>
-      </w:pPr>
-    </w:p>
-    <w:p>
-      <w:pPr>
-        <w:autoSpaceDE w:val="0"/>
-        <w:autoSpaceDN w:val="0"/>
-        <w:adjustRightInd w:val="0"/>
-        <w:spacing w:after="0" w:line="240" w:lineRule="auto"/>
-        <w:rPr>
-          <w:rFonts w:ascii="LucidaGrande-Bold" w:hAnsi="LucidaGrande-Bold" w:cs="LucidaGrande-Bold"/>
-          <w:b/>
-          <w:bCs/>
-        </w:rPr>
-      </w:pPr>
-      <w:r>
-        <w:rPr>
-          <w:rFonts w:ascii="LucidaGrande-Bold" w:hAnsi="LucidaGrande-Bold" w:cs="LucidaGrande-Bold"/>
-          <w:b/>
-          <w:bCs/>
         </w:rPr>
         <w:t>Zeit</w:t>
       </w:r>
@@ -602,49 +484,21 @@
           <w:szCs w:val="20"/>
         </w:rPr>
       </w:pPr>
-      <w:proofErr w:type="spellStart"/>
-      <w:r>
-        <w:rPr>
-          <w:rFonts w:ascii="LucidaGrande" w:hAnsi="LucidaGrande" w:cs="LucidaGrande"/>
-          <w:sz w:val="20"/>
-          <w:szCs w:val="20"/>
-        </w:rPr>
-        <w:t>Kaulquappentag</w:t>
-      </w:r>
-      <w:proofErr w:type="spellEnd"/>
-      <w:r>
-        <w:rPr>
-          <w:rFonts w:ascii="LucidaGrande" w:hAnsi="LucidaGrande" w:cs="LucidaGrande"/>
-          <w:sz w:val="20"/>
-          <w:szCs w:val="20"/>
-        </w:rPr>
-        <w:t xml:space="preserve"> ist Dienstag 15.00 bis 18.00 Uhr.</w:t>
-      </w:r>
-      <w:r>
-        <w:rPr>
-          <w:rFonts w:ascii="LucidaGrande" w:hAnsi="LucidaGrande" w:cs="LucidaGrande"/>
-          <w:sz w:val="20"/>
-          <w:szCs w:val="20"/>
-        </w:rPr>
-        <w:t xml:space="preserve"> Die Gruppe findet auch während der Schulferien statt. An Feiertagen oder während der Schließzeiten des Kindergartens findet keine </w:t>
-      </w:r>
-      <w:proofErr w:type="spellStart"/>
-      <w:r>
-        <w:rPr>
-          <w:rFonts w:ascii="LucidaGrande" w:hAnsi="LucidaGrande" w:cs="LucidaGrande"/>
-          <w:sz w:val="20"/>
-          <w:szCs w:val="20"/>
-        </w:rPr>
-        <w:t>Kaulquappengruppe</w:t>
-      </w:r>
-      <w:proofErr w:type="spellEnd"/>
-      <w:r>
-        <w:rPr>
-          <w:rFonts w:ascii="LucidaGrande" w:hAnsi="LucidaGrande" w:cs="LucidaGrande"/>
-          <w:sz w:val="20"/>
-          <w:szCs w:val="20"/>
-        </w:rPr>
-        <w:t xml:space="preserve"> statt.</w:t>
+      <w:r>
+        <w:rPr>
+          <w:rFonts w:ascii="LucidaGrande" w:hAnsi="LucidaGrande" w:cs="LucidaGrande"/>
+          <w:sz w:val="20"/>
+          <w:szCs w:val="20"/>
+        </w:rPr>
+        <w:t>Kaulquappentag ist Dienstag 15.00 bis 18.00 Uhr.</w:t>
+      </w:r>
+      <w:r>
+        <w:rPr>
+          <w:rFonts w:ascii="LucidaGrande" w:hAnsi="LucidaGrande" w:cs="LucidaGrande"/>
+          <w:sz w:val="20"/>
+          <w:szCs w:val="20"/>
+        </w:rPr>
+        <w:t xml:space="preserve"> Die Gruppe findet auch während der Schulferien statt. An Feiertagen oder während der Schließzeiten des Kindergartens findet keine Kaulquappengruppe statt.</w:t>
       </w:r>
     </w:p>
     <w:p>
@@ -765,25 +619,7 @@
           <w:sz w:val="20"/>
           <w:szCs w:val="20"/>
         </w:rPr>
-        <w:t>von einer unserer „</w:t>
-      </w:r>
-      <w:proofErr w:type="spellStart"/>
-      <w:r>
-        <w:rPr>
-          <w:rFonts w:ascii="LucidaGrande" w:hAnsi="LucidaGrande" w:cs="LucidaGrande"/>
-          <w:sz w:val="20"/>
-          <w:szCs w:val="20"/>
-        </w:rPr>
-        <w:t>Fröschelein</w:t>
-      </w:r>
-      <w:proofErr w:type="spellEnd"/>
-      <w:r>
-        <w:rPr>
-          <w:rFonts w:ascii="LucidaGrande" w:hAnsi="LucidaGrande" w:cs="LucidaGrande"/>
-          <w:sz w:val="20"/>
-          <w:szCs w:val="20"/>
-        </w:rPr>
-        <w:t>-Mütter“ als zweite Kraft betreuen zu lassen.</w:t>
+        <w:t>von einer unserer „Fröschelein-Mütter“ als zweite Kraft betreuen zu lassen.</w:t>
       </w:r>
     </w:p>
     <w:p>
@@ -922,43 +758,7 @@
           <w:sz w:val="20"/>
           <w:szCs w:val="20"/>
         </w:rPr>
-        <w:t xml:space="preserve">erster Stelle. „Die </w:t>
-      </w:r>
-      <w:proofErr w:type="spellStart"/>
-      <w:r>
-        <w:rPr>
-          <w:rFonts w:ascii="LucidaGrande" w:hAnsi="LucidaGrande" w:cs="LucidaGrande"/>
-          <w:sz w:val="20"/>
-          <w:szCs w:val="20"/>
-        </w:rPr>
-        <w:t>Fröschelein</w:t>
-      </w:r>
-      <w:proofErr w:type="spellEnd"/>
-      <w:r>
-        <w:rPr>
-          <w:rFonts w:ascii="LucidaGrande" w:hAnsi="LucidaGrande" w:cs="LucidaGrande"/>
-          <w:sz w:val="20"/>
-          <w:szCs w:val="20"/>
-        </w:rPr>
-        <w:t xml:space="preserve">“ möchten mit ihrem </w:t>
-      </w:r>
-      <w:proofErr w:type="spellStart"/>
-      <w:r>
-        <w:rPr>
-          <w:rFonts w:ascii="LucidaGrande" w:hAnsi="LucidaGrande" w:cs="LucidaGrande"/>
-          <w:sz w:val="20"/>
-          <w:szCs w:val="20"/>
-        </w:rPr>
-        <w:t>Kaulquappenangebot</w:t>
-      </w:r>
-      <w:proofErr w:type="spellEnd"/>
-      <w:r>
-        <w:rPr>
-          <w:rFonts w:ascii="LucidaGrande" w:hAnsi="LucidaGrande" w:cs="LucidaGrande"/>
-          <w:sz w:val="20"/>
-          <w:szCs w:val="20"/>
-        </w:rPr>
-        <w:t xml:space="preserve"> auch auf das Bedürfnis</w:t>
+        <w:t>erster Stelle. „Die Fröschelein“ möchten mit ihrem Kaulquappenangebot auch auf das Bedürfnis</w:t>
       </w:r>
     </w:p>
     <w:p>
@@ -1070,23 +870,13 @@
           <w:szCs w:val="20"/>
         </w:rPr>
       </w:pPr>
-      <w:proofErr w:type="gramStart"/>
-      <w:r>
-        <w:rPr>
-          <w:rFonts w:ascii="LucidaGrande" w:hAnsi="LucidaGrande" w:cs="LucidaGrande"/>
-          <w:sz w:val="20"/>
-          <w:szCs w:val="20"/>
-        </w:rPr>
-        <w:t>folgenden</w:t>
-      </w:r>
-      <w:proofErr w:type="gramEnd"/>
-      <w:r>
-        <w:rPr>
-          <w:rFonts w:ascii="LucidaGrande" w:hAnsi="LucidaGrande" w:cs="LucidaGrande"/>
-          <w:sz w:val="20"/>
-          <w:szCs w:val="20"/>
-        </w:rPr>
-        <w:t xml:space="preserve"> Zeit gibt es freie Spielzeiten sowie ein freiwilliges Kreativangebot. Es gibt eine</w:t>
+      <w:r>
+        <w:rPr>
+          <w:rFonts w:ascii="LucidaGrande" w:hAnsi="LucidaGrande" w:cs="LucidaGrande"/>
+          <w:sz w:val="20"/>
+          <w:szCs w:val="20"/>
+        </w:rPr>
+        <w:t>folgenden Zeit gibt es freie Spielzeiten sowie ein freiwilliges Kreativangebot. Es gibt eine</w:t>
       </w:r>
     </w:p>
     <w:p>
@@ -1339,7 +1129,7 @@
       </w:r>
     </w:p>
     <w:sectPr>
-      <w:footerReference w:type="default" r:id="rId8"/>
+      <w:footerReference w:type="default" r:id="rId7"/>
       <w:pgSz w:w="11906" w:h="16838"/>
       <w:pgMar w:top="851" w:right="1418" w:bottom="1134" w:left="1418" w:header="709" w:footer="709" w:gutter="0"/>
       <w:cols w:space="708"/>
@@ -1350,8 +1140,8 @@
 </file>
 
 <file path=word/endnotes.xml><?xml version="1.0" encoding="utf-8"?>
-<w:endnotes xmlns:wpc="http://schemas.microsoft.com/office/word/2010/wordprocessingCanvas" xmlns:mc="http://schemas.openxmlformats.org/markup-compatibility/2006" xmlns:o="urn:schemas-microsoft-com:office:office" xmlns:r="http://schemas.openxmlformats.org/officeDocument/2006/relationships" xmlns:m="http://schemas.openxmlformats.org/officeDocument/2006/math" xmlns:v="urn:schemas-microsoft-com:vml" xmlns:wp14="http://schemas.microsoft.com/office/word/2010/wordprocessingDrawing" xmlns:wp="http://schemas.openxmlformats.org/drawingml/2006/wordprocessingDrawing" xmlns:w10="urn:schemas-microsoft-com:office:word" xmlns:w="http://schemas.openxmlformats.org/wordprocessingml/2006/main" xmlns:w14="http://schemas.microsoft.com/office/word/2010/wordml" xmlns:wpg="http://schemas.microsoft.com/office/word/2010/wordprocessingGroup" xmlns:wpi="http://schemas.microsoft.com/office/word/2010/wordprocessingInk" xmlns:wne="http://schemas.microsoft.com/office/word/2006/wordml" xmlns:wps="http://schemas.microsoft.com/office/word/2010/wordprocessingShape" mc:Ignorable="w14 wp14">
-  <w:endnote w:type="separator" w:id="-1">
+<w:endnotes xmlns:mv="urn:schemas-microsoft-com:mac:vml" xmlns:mo="http://schemas.microsoft.com/office/mac/office/2008/main" xmlns:ve="http://schemas.openxmlformats.org/markup-compatibility/2006" xmlns:o="urn:schemas-microsoft-com:office:office" xmlns:r="http://schemas.openxmlformats.org/officeDocument/2006/relationships" xmlns:m="http://schemas.openxmlformats.org/officeDocument/2006/math" xmlns:v="urn:schemas-microsoft-com:vml" xmlns:w10="urn:schemas-microsoft-com:office:word" xmlns:w="http://schemas.openxmlformats.org/wordprocessingml/2006/main" xmlns:wne="http://schemas.microsoft.com/office/word/2006/wordml" xmlns:wp="http://schemas.openxmlformats.org/drawingml/2006/wordprocessingDrawing">
+  <w:endnote w:type="separator" w:id="0">
     <w:p>
       <w:pPr>
         <w:spacing w:after="0" w:line="240" w:lineRule="auto"/>
@@ -1361,7 +1151,7 @@
       </w:r>
     </w:p>
   </w:endnote>
-  <w:endnote w:type="continuationSeparator" w:id="0">
+  <w:endnote w:type="continuationSeparator" w:id="1">
     <w:p>
       <w:pPr>
         <w:spacing w:after="0" w:line="240" w:lineRule="auto"/>
@@ -1375,7 +1165,7 @@
 </file>
 
 <file path=word/footer1.xml><?xml version="1.0" encoding="utf-8"?>
-<w:ftr xmlns:wpc="http://schemas.microsoft.com/office/word/2010/wordprocessingCanvas" xmlns:mc="http://schemas.openxmlformats.org/markup-compatibility/2006" xmlns:o="urn:schemas-microsoft-com:office:office" xmlns:r="http://schemas.openxmlformats.org/officeDocument/2006/relationships" xmlns:m="http://schemas.openxmlformats.org/officeDocument/2006/math" xmlns:v="urn:schemas-microsoft-com:vml" xmlns:wp14="http://schemas.microsoft.com/office/word/2010/wordprocessingDrawing" xmlns:wp="http://schemas.openxmlformats.org/drawingml/2006/wordprocessingDrawing" xmlns:w10="urn:schemas-microsoft-com:office:word" xmlns:w="http://schemas.openxmlformats.org/wordprocessingml/2006/main" xmlns:w14="http://schemas.microsoft.com/office/word/2010/wordml" xmlns:wpg="http://schemas.microsoft.com/office/word/2010/wordprocessingGroup" xmlns:wpi="http://schemas.microsoft.com/office/word/2010/wordprocessingInk" xmlns:wne="http://schemas.microsoft.com/office/word/2006/wordml" xmlns:wps="http://schemas.microsoft.com/office/word/2010/wordprocessingShape" mc:Ignorable="w14 wp14">
+<w:ftr xmlns:mv="urn:schemas-microsoft-com:mac:vml" xmlns:mo="http://schemas.microsoft.com/office/mac/office/2008/main" xmlns:ve="http://schemas.openxmlformats.org/markup-compatibility/2006" xmlns:o="urn:schemas-microsoft-com:office:office" xmlns:r="http://schemas.openxmlformats.org/officeDocument/2006/relationships" xmlns:m="http://schemas.openxmlformats.org/officeDocument/2006/math" xmlns:v="urn:schemas-microsoft-com:vml" xmlns:w10="urn:schemas-microsoft-com:office:word" xmlns:w="http://schemas.openxmlformats.org/wordprocessingml/2006/main" xmlns:wne="http://schemas.microsoft.com/office/word/2006/wordml" xmlns:wp="http://schemas.openxmlformats.org/drawingml/2006/wordprocessingDrawing">
   <w:p>
     <w:pPr>
       <w:autoSpaceDE w:val="0"/>
@@ -1394,7 +1184,7 @@
         <w:sz w:val="20"/>
         <w:szCs w:val="20"/>
       </w:rPr>
-      <w:t>_________________________________________________________________________________</w:t>
+      <w:t>________________________________________________________________________</w:t>
     </w:r>
   </w:p>
   <w:p>
@@ -1415,43 +1205,7 @@
         <w:sz w:val="20"/>
         <w:szCs w:val="20"/>
       </w:rPr>
-      <w:t xml:space="preserve">Die </w:t>
-    </w:r>
-    <w:proofErr w:type="spellStart"/>
-    <w:r>
-      <w:rPr>
-        <w:rFonts w:ascii="Comic Sans MS" w:hAnsi="Comic Sans MS" w:cs="ComicSansMS"/>
-        <w:sz w:val="20"/>
-        <w:szCs w:val="20"/>
-      </w:rPr>
-      <w:t>Fröschelein</w:t>
-    </w:r>
-    <w:proofErr w:type="spellEnd"/>
-    <w:r>
-      <w:rPr>
-        <w:rFonts w:ascii="Comic Sans MS" w:hAnsi="Comic Sans MS" w:cs="ComicSansMS"/>
-        <w:sz w:val="20"/>
-        <w:szCs w:val="20"/>
-      </w:rPr>
-      <w:t xml:space="preserve"> e.V. </w:t>
-    </w:r>
-    <w:proofErr w:type="spellStart"/>
-    <w:r>
-      <w:rPr>
-        <w:rFonts w:ascii="Comic Sans MS" w:hAnsi="Comic Sans MS" w:cs="ComicSansMS"/>
-        <w:sz w:val="20"/>
-        <w:szCs w:val="20"/>
-      </w:rPr>
-      <w:t>Neuchinger</w:t>
-    </w:r>
-    <w:proofErr w:type="spellEnd"/>
-    <w:r>
-      <w:rPr>
-        <w:rFonts w:ascii="Comic Sans MS" w:hAnsi="Comic Sans MS" w:cs="ComicSansMS"/>
-        <w:sz w:val="20"/>
-        <w:szCs w:val="20"/>
-      </w:rPr>
-      <w:t xml:space="preserve"> Str. 18 a, 80805 München, Kleinkindergruppe „ Die Kaulquappen“</w:t>
+      <w:t>Die Fröschelein e.V. Neuchinger Str. 18 a, 80805 München, Kleinkindergruppe „ Die Kaulquappen“</w:t>
     </w:r>
   </w:p>
   <w:p>
@@ -1472,25 +1226,7 @@
         <w:sz w:val="20"/>
         <w:szCs w:val="20"/>
       </w:rPr>
-      <w:t xml:space="preserve">Ansprechpartnerin: Christine </w:t>
-    </w:r>
-    <w:proofErr w:type="spellStart"/>
-    <w:r>
-      <w:rPr>
-        <w:rFonts w:ascii="Comic Sans MS" w:hAnsi="Comic Sans MS" w:cs="ComicSansMS"/>
-        <w:sz w:val="20"/>
-        <w:szCs w:val="20"/>
-      </w:rPr>
-      <w:t>Eibel</w:t>
-    </w:r>
-    <w:proofErr w:type="spellEnd"/>
-    <w:r>
-      <w:rPr>
-        <w:rFonts w:ascii="Comic Sans MS" w:hAnsi="Comic Sans MS" w:cs="ComicSansMS"/>
-        <w:sz w:val="20"/>
-        <w:szCs w:val="20"/>
-      </w:rPr>
-      <w:t>, Tel.: 0176-22517199</w:t>
+      <w:t>Ansprechpartnerin: Christine Eibel, Tel.: 0176-22517199</w:t>
     </w:r>
   </w:p>
   <w:p>
@@ -1511,18 +1247,8 @@
         <w:sz w:val="20"/>
         <w:szCs w:val="20"/>
       </w:rPr>
-      <w:t xml:space="preserve">Bankverbindung: </w:t>
+      <w:t>Bankverbindung: Fröschelein</w:t>
     </w:r>
-    <w:proofErr w:type="spellStart"/>
-    <w:r>
-      <w:rPr>
-        <w:rFonts w:ascii="Comic Sans MS" w:hAnsi="Comic Sans MS" w:cs="ComicSansMS"/>
-        <w:sz w:val="20"/>
-        <w:szCs w:val="20"/>
-      </w:rPr>
-      <w:t>Fröschelein</w:t>
-    </w:r>
-    <w:proofErr w:type="spellEnd"/>
     <w:r>
       <w:rPr>
         <w:rFonts w:ascii="Comic Sans MS" w:hAnsi="Comic Sans MS" w:cs="ComicSansMS"/>
@@ -1646,20 +1372,20 @@
   </w:p>
   <w:p>
     <w:pPr>
-      <w:pStyle w:val="Fuzeile"/>
+      <w:pStyle w:val="Footer"/>
     </w:pPr>
   </w:p>
   <w:p>
     <w:pPr>
-      <w:pStyle w:val="Fuzeile"/>
+      <w:pStyle w:val="Footer"/>
     </w:pPr>
   </w:p>
 </w:ftr>
 </file>
 
 <file path=word/footnotes.xml><?xml version="1.0" encoding="utf-8"?>
-<w:footnotes xmlns:wpc="http://schemas.microsoft.com/office/word/2010/wordprocessingCanvas" xmlns:mc="http://schemas.openxmlformats.org/markup-compatibility/2006" xmlns:o="urn:schemas-microsoft-com:office:office" xmlns:r="http://schemas.openxmlformats.org/officeDocument/2006/relationships" xmlns:m="http://schemas.openxmlformats.org/officeDocument/2006/math" xmlns:v="urn:schemas-microsoft-com:vml" xmlns:wp14="http://schemas.microsoft.com/office/word/2010/wordprocessingDrawing" xmlns:wp="http://schemas.openxmlformats.org/drawingml/2006/wordprocessingDrawing" xmlns:w10="urn:schemas-microsoft-com:office:word" xmlns:w="http://schemas.openxmlformats.org/wordprocessingml/2006/main" xmlns:w14="http://schemas.microsoft.com/office/word/2010/wordml" xmlns:wpg="http://schemas.microsoft.com/office/word/2010/wordprocessingGroup" xmlns:wpi="http://schemas.microsoft.com/office/word/2010/wordprocessingInk" xmlns:wne="http://schemas.microsoft.com/office/word/2006/wordml" xmlns:wps="http://schemas.microsoft.com/office/word/2010/wordprocessingShape" mc:Ignorable="w14 wp14">
-  <w:footnote w:type="separator" w:id="-1">
+<w:footnotes xmlns:mv="urn:schemas-microsoft-com:mac:vml" xmlns:mo="http://schemas.microsoft.com/office/mac/office/2008/main" xmlns:ve="http://schemas.openxmlformats.org/markup-compatibility/2006" xmlns:o="urn:schemas-microsoft-com:office:office" xmlns:r="http://schemas.openxmlformats.org/officeDocument/2006/relationships" xmlns:m="http://schemas.openxmlformats.org/officeDocument/2006/math" xmlns:v="urn:schemas-microsoft-com:vml" xmlns:w10="urn:schemas-microsoft-com:office:word" xmlns:w="http://schemas.openxmlformats.org/wordprocessingml/2006/main" xmlns:wne="http://schemas.microsoft.com/office/word/2006/wordml" xmlns:wp="http://schemas.openxmlformats.org/drawingml/2006/wordprocessingDrawing">
+  <w:footnote w:type="separator" w:id="0">
     <w:p>
       <w:pPr>
         <w:spacing w:after="0" w:line="240" w:lineRule="auto"/>
@@ -1669,7 +1395,7 @@
       </w:r>
     </w:p>
   </w:footnote>
-  <w:footnote w:type="continuationSeparator" w:id="0">
+  <w:footnote w:type="continuationSeparator" w:id="1">
     <w:p>
       <w:pPr>
         <w:spacing w:after="0" w:line="240" w:lineRule="auto"/>
@@ -1683,7 +1409,7 @@
 </file>
 
 <file path=word/styles.xml><?xml version="1.0" encoding="utf-8"?>
-<w:styles xmlns:mc="http://schemas.openxmlformats.org/markup-compatibility/2006" xmlns:r="http://schemas.openxmlformats.org/officeDocument/2006/relationships" xmlns:w="http://schemas.openxmlformats.org/wordprocessingml/2006/main" xmlns:w14="http://schemas.microsoft.com/office/word/2010/wordml" mc:Ignorable="w14">
+<w:styles xmlns:r="http://schemas.openxmlformats.org/officeDocument/2006/relationships" xmlns:w="http://schemas.openxmlformats.org/wordprocessingml/2006/main">
   <w:docDefaults>
     <w:rPrDefault>
       <w:rPr>
@@ -1699,7 +1425,7 @@
       </w:pPr>
     </w:pPrDefault>
   </w:docDefaults>
-  <w:latentStyles w:defLockedState="0" w:defUIPriority="99" w:defSemiHidden="1" w:defUnhideWhenUsed="1" w:defQFormat="0" w:count="267">
+  <w:latentStyles w:defLockedState="0" w:defUIPriority="99" w:defSemiHidden="1" w:defUnhideWhenUsed="1" w:defQFormat="0" w:count="276">
     <w:lsdException w:name="Normal" w:semiHidden="0" w:uiPriority="0" w:unhideWhenUsed="0" w:qFormat="1"/>
     <w:lsdException w:name="heading 1" w:semiHidden="0" w:uiPriority="9" w:unhideWhenUsed="0" w:qFormat="1"/>
     <w:lsdException w:name="heading 2" w:uiPriority="9" w:qFormat="1"/>
@@ -1838,22 +1564,21 @@
     <w:lsdException w:name="Bibliography" w:uiPriority="37"/>
     <w:lsdException w:name="TOC Heading" w:uiPriority="39" w:qFormat="1"/>
   </w:latentStyles>
-  <w:style w:type="paragraph" w:default="1" w:styleId="Standard">
+  <w:style w:type="paragraph" w:default="1" w:styleId="Normal">
     <w:name w:val="Normal"/>
     <w:qFormat/>
     <w:rsid w:val="00082615"/>
   </w:style>
-  <w:style w:type="character" w:default="1" w:styleId="Absatz-Standardschriftart">
+  <w:style w:type="character" w:default="1" w:styleId="DefaultParagraphFont">
     <w:name w:val="Default Paragraph Font"/>
-    <w:uiPriority w:val="1"/>
     <w:semiHidden/>
     <w:unhideWhenUsed/>
   </w:style>
-  <w:style w:type="table" w:default="1" w:styleId="NormaleTabelle">
+  <w:style w:type="table" w:default="1" w:styleId="TableNormal">
     <w:name w:val="Normal Table"/>
-    <w:uiPriority w:val="99"/>
     <w:semiHidden/>
     <w:unhideWhenUsed/>
+    <w:qFormat/>
     <w:tblPr>
       <w:tblInd w:w="0" w:type="dxa"/>
       <w:tblCellMar>
@@ -1864,16 +1589,15 @@
       </w:tblCellMar>
     </w:tblPr>
   </w:style>
-  <w:style w:type="numbering" w:default="1" w:styleId="KeineListe">
+  <w:style w:type="numbering" w:default="1" w:styleId="NoList">
     <w:name w:val="No List"/>
-    <w:uiPriority w:val="99"/>
     <w:semiHidden/>
     <w:unhideWhenUsed/>
   </w:style>
-  <w:style w:type="paragraph" w:styleId="Sprechblasentext">
+  <w:style w:type="paragraph" w:styleId="BalloonText">
     <w:name w:val="Balloon Text"/>
-    <w:basedOn w:val="Standard"/>
-    <w:link w:val="SprechblasentextZchn"/>
+    <w:basedOn w:val="Normal"/>
+    <w:link w:val="BalloonTextChar"/>
     <w:uiPriority w:val="99"/>
     <w:semiHidden/>
     <w:unhideWhenUsed/>
@@ -1887,10 +1611,10 @@
       <w:szCs w:val="16"/>
     </w:rPr>
   </w:style>
-  <w:style w:type="character" w:customStyle="1" w:styleId="SprechblasentextZchn">
-    <w:name w:val="Sprechblasentext Zchn"/>
-    <w:basedOn w:val="Absatz-Standardschriftart"/>
-    <w:link w:val="Sprechblasentext"/>
+  <w:style w:type="character" w:customStyle="1" w:styleId="BalloonTextChar">
+    <w:name w:val="Balloon Text Char"/>
+    <w:basedOn w:val="DefaultParagraphFont"/>
+    <w:link w:val="BalloonText"/>
     <w:uiPriority w:val="99"/>
     <w:semiHidden/>
     <w:rsid w:val="00775F31"/>
@@ -1900,10 +1624,10 @@
       <w:szCs w:val="16"/>
     </w:rPr>
   </w:style>
-  <w:style w:type="paragraph" w:styleId="Kopfzeile">
+  <w:style w:type="paragraph" w:styleId="Header">
     <w:name w:val="header"/>
-    <w:basedOn w:val="Standard"/>
-    <w:link w:val="KopfzeileZchn"/>
+    <w:basedOn w:val="Normal"/>
+    <w:link w:val="HeaderChar"/>
     <w:uiPriority w:val="99"/>
     <w:unhideWhenUsed/>
     <w:rsid w:val="00775F31"/>
@@ -1915,17 +1639,17 @@
       <w:spacing w:after="0" w:line="240" w:lineRule="auto"/>
     </w:pPr>
   </w:style>
-  <w:style w:type="character" w:customStyle="1" w:styleId="KopfzeileZchn">
-    <w:name w:val="Kopfzeile Zchn"/>
-    <w:basedOn w:val="Absatz-Standardschriftart"/>
-    <w:link w:val="Kopfzeile"/>
+  <w:style w:type="character" w:customStyle="1" w:styleId="HeaderChar">
+    <w:name w:val="Header Char"/>
+    <w:basedOn w:val="DefaultParagraphFont"/>
+    <w:link w:val="Header"/>
     <w:uiPriority w:val="99"/>
     <w:rsid w:val="00775F31"/>
   </w:style>
-  <w:style w:type="paragraph" w:styleId="Fuzeile">
+  <w:style w:type="paragraph" w:styleId="Footer">
     <w:name w:val="footer"/>
-    <w:basedOn w:val="Standard"/>
-    <w:link w:val="FuzeileZchn"/>
+    <w:basedOn w:val="Normal"/>
+    <w:link w:val="FooterChar"/>
     <w:uiPriority w:val="99"/>
     <w:unhideWhenUsed/>
     <w:rsid w:val="00775F31"/>
@@ -1937,16 +1661,16 @@
       <w:spacing w:after="0" w:line="240" w:lineRule="auto"/>
     </w:pPr>
   </w:style>
-  <w:style w:type="character" w:customStyle="1" w:styleId="FuzeileZchn">
-    <w:name w:val="Fußzeile Zchn"/>
-    <w:basedOn w:val="Absatz-Standardschriftart"/>
-    <w:link w:val="Fuzeile"/>
+  <w:style w:type="character" w:customStyle="1" w:styleId="FooterChar">
+    <w:name w:val="Footer Char"/>
+    <w:basedOn w:val="DefaultParagraphFont"/>
+    <w:link w:val="Footer"/>
     <w:uiPriority w:val="99"/>
     <w:rsid w:val="00775F31"/>
   </w:style>
   <w:style w:type="character" w:styleId="Hyperlink">
     <w:name w:val="Hyperlink"/>
-    <w:basedOn w:val="Absatz-Standardschriftart"/>
+    <w:basedOn w:val="DefaultParagraphFont"/>
     <w:uiPriority w:val="99"/>
     <w:unhideWhenUsed/>
     <w:rsid w:val="00775F31"/>

</xml_diff>

<commit_message>
add Jenny to Kaulquappen Infoblatt
</commit_message>
<xml_diff>
--- a/_documents/Quappen_Infoblatt_Word.docx
+++ b/_documents/Quappen_Infoblatt_Word.docx
@@ -373,23 +373,7 @@
           <w:sz w:val="20"/>
           <w:szCs w:val="20"/>
         </w:rPr>
-        <w:t>Anmelden kann man sich über Chr</w:t>
-      </w:r>
-      <w:r>
-        <w:rPr>
-          <w:rFonts w:ascii="LucidaGrande" w:hAnsi="LucidaGrande" w:cs="LucidaGrande"/>
-          <w:sz w:val="20"/>
-          <w:szCs w:val="20"/>
-        </w:rPr>
-        <w:t>i</w:t>
-      </w:r>
-      <w:r>
-        <w:rPr>
-          <w:rFonts w:ascii="LucidaGrande" w:hAnsi="LucidaGrande" w:cs="LucidaGrande"/>
-          <w:sz w:val="20"/>
-          <w:szCs w:val="20"/>
-        </w:rPr>
-        <w:t xml:space="preserve">stine </w:t>
+        <w:t xml:space="preserve">Anmelden kann man sich über </w:t>
       </w:r>
       <w:proofErr w:type="spellStart"/>
       <w:r>
@@ -398,7 +382,7 @@
           <w:sz w:val="20"/>
           <w:szCs w:val="20"/>
         </w:rPr>
-        <w:t>Eibel</w:t>
+        <w:t>Evgeniya</w:t>
       </w:r>
       <w:proofErr w:type="spellEnd"/>
       <w:r>
@@ -407,574 +391,582 @@
           <w:sz w:val="20"/>
           <w:szCs w:val="20"/>
         </w:rPr>
-        <w:t xml:space="preserve"> </w:t>
-      </w:r>
-      <w:r>
-        <w:rPr>
-          <w:rFonts w:ascii="LucidaGrande" w:hAnsi="LucidaGrande" w:cs="LucidaGrande"/>
-          <w:sz w:val="20"/>
-          <w:szCs w:val="20"/>
-        </w:rPr>
-        <w:t xml:space="preserve">(s.u.) </w:t>
-      </w:r>
-      <w:r>
-        <w:rPr>
-          <w:rFonts w:ascii="LucidaGrande" w:hAnsi="LucidaGrande" w:cs="LucidaGrande"/>
-          <w:sz w:val="20"/>
-          <w:szCs w:val="20"/>
-        </w:rPr>
-        <w:t xml:space="preserve">oder durch Abgabe des </w:t>
-      </w:r>
-      <w:r>
-        <w:rPr>
-          <w:rFonts w:ascii="LucidaGrande" w:hAnsi="LucidaGrande" w:cs="LucidaGrande"/>
-          <w:sz w:val="20"/>
-          <w:szCs w:val="20"/>
-        </w:rPr>
-        <w:t xml:space="preserve"> A</w:t>
-      </w:r>
-      <w:r>
-        <w:rPr>
-          <w:rFonts w:ascii="LucidaGrande" w:hAnsi="LucidaGrande" w:cs="LucidaGrande"/>
-          <w:sz w:val="20"/>
-          <w:szCs w:val="20"/>
-        </w:rPr>
-        <w:t>nmeldeformulars im</w:t>
-      </w:r>
-      <w:r>
-        <w:rPr>
-          <w:rFonts w:ascii="LucidaGrande" w:hAnsi="LucidaGrande" w:cs="LucidaGrande"/>
-          <w:sz w:val="20"/>
-          <w:szCs w:val="20"/>
-        </w:rPr>
-        <w:t xml:space="preserve"> </w:t>
-      </w:r>
-      <w:r>
-        <w:rPr>
-          <w:rFonts w:ascii="LucidaGrande" w:hAnsi="LucidaGrande" w:cs="LucidaGrande"/>
-          <w:sz w:val="20"/>
-          <w:szCs w:val="20"/>
-        </w:rPr>
-        <w:t xml:space="preserve">Kindergarten (Anmeldeformulare </w:t>
-      </w:r>
-      <w:r>
-        <w:rPr>
-          <w:rFonts w:ascii="LucidaGrande" w:hAnsi="LucidaGrande" w:cs="LucidaGrande"/>
-          <w:sz w:val="20"/>
-          <w:szCs w:val="20"/>
-        </w:rPr>
-        <w:t xml:space="preserve">von unserer Homepage downloadbar) </w:t>
-      </w:r>
-      <w:r>
-        <w:rPr>
-          <w:rFonts w:ascii="LucidaGrande" w:hAnsi="LucidaGrande" w:cs="LucidaGrande"/>
-          <w:sz w:val="20"/>
-          <w:szCs w:val="20"/>
-        </w:rPr>
-        <w:t xml:space="preserve"> Der Besuch Ihres Kindes bei den Kaulquappen führt </w:t>
-      </w:r>
-      <w:r>
-        <w:rPr>
-          <w:rFonts w:ascii="LucidaGrande" w:hAnsi="LucidaGrande" w:cs="LucidaGrande"/>
-          <w:b/>
-          <w:sz w:val="20"/>
-          <w:szCs w:val="20"/>
-        </w:rPr>
-        <w:t>nicht</w:t>
-      </w:r>
-      <w:r>
-        <w:rPr>
-          <w:rFonts w:ascii="LucidaGrande" w:hAnsi="LucidaGrande" w:cs="LucidaGrande"/>
-          <w:sz w:val="20"/>
-          <w:szCs w:val="20"/>
-        </w:rPr>
-        <w:t xml:space="preserve"> automatisch zu einer</w:t>
-      </w:r>
-      <w:r>
-        <w:rPr>
-          <w:rFonts w:ascii="LucidaGrande" w:hAnsi="LucidaGrande" w:cs="LucidaGrande"/>
-          <w:sz w:val="20"/>
-          <w:szCs w:val="20"/>
-        </w:rPr>
-        <w:t xml:space="preserve"> </w:t>
-      </w:r>
-      <w:r>
-        <w:rPr>
-          <w:rFonts w:ascii="LucidaGrande" w:hAnsi="LucidaGrande" w:cs="LucidaGrande"/>
-          <w:sz w:val="20"/>
-          <w:szCs w:val="20"/>
-        </w:rPr>
-        <w:t xml:space="preserve">späteren Aufnahme in den Kindergarten „Die </w:t>
-      </w:r>
-      <w:proofErr w:type="spellStart"/>
-      <w:r>
-        <w:rPr>
-          <w:rFonts w:ascii="LucidaGrande" w:hAnsi="LucidaGrande" w:cs="LucidaGrande"/>
-          <w:sz w:val="20"/>
-          <w:szCs w:val="20"/>
-        </w:rPr>
-        <w:t>Fröschelein</w:t>
-      </w:r>
-      <w:proofErr w:type="spellEnd"/>
-      <w:r>
-        <w:rPr>
-          <w:rFonts w:ascii="LucidaGrande" w:hAnsi="LucidaGrande" w:cs="LucidaGrande"/>
-          <w:sz w:val="20"/>
-          <w:szCs w:val="20"/>
-        </w:rPr>
-        <w:t>“, dazu fehlen uns leider die</w:t>
-      </w:r>
-      <w:r>
-        <w:rPr>
-          <w:rFonts w:ascii="LucidaGrande" w:hAnsi="LucidaGrande" w:cs="LucidaGrande"/>
-          <w:sz w:val="20"/>
-          <w:szCs w:val="20"/>
-        </w:rPr>
-        <w:t xml:space="preserve"> </w:t>
-      </w:r>
-      <w:r>
-        <w:rPr>
-          <w:rFonts w:ascii="LucidaGrande" w:hAnsi="LucidaGrande" w:cs="LucidaGrande"/>
-          <w:sz w:val="20"/>
-          <w:szCs w:val="20"/>
-        </w:rPr>
-        <w:t>Kapazitäten.</w:t>
-      </w:r>
-    </w:p>
-    <w:p>
-      <w:pPr>
-        <w:autoSpaceDE w:val="0"/>
-        <w:autoSpaceDN w:val="0"/>
-        <w:adjustRightInd w:val="0"/>
-        <w:spacing w:after="0" w:line="240" w:lineRule="auto"/>
-        <w:rPr>
-          <w:rFonts w:ascii="LucidaGrande" w:hAnsi="LucidaGrande" w:cs="LucidaGrande"/>
-          <w:sz w:val="20"/>
-          <w:szCs w:val="20"/>
-        </w:rPr>
-      </w:pPr>
-    </w:p>
-    <w:p>
-      <w:pPr>
-        <w:autoSpaceDE w:val="0"/>
-        <w:autoSpaceDN w:val="0"/>
-        <w:adjustRightInd w:val="0"/>
-        <w:spacing w:after="0" w:line="240" w:lineRule="auto"/>
-        <w:rPr>
-          <w:rFonts w:ascii="LucidaGrande-Bold" w:hAnsi="LucidaGrande-Bold" w:cs="LucidaGrande-Bold"/>
-          <w:b/>
-          <w:bCs/>
-        </w:rPr>
-      </w:pPr>
-      <w:r>
-        <w:rPr>
-          <w:rFonts w:ascii="LucidaGrande-Bold" w:hAnsi="LucidaGrande-Bold" w:cs="LucidaGrande-Bold"/>
-          <w:b/>
-          <w:bCs/>
-        </w:rPr>
-        <w:t>Zeit</w:t>
-      </w:r>
-    </w:p>
-    <w:p>
-      <w:pPr>
-        <w:autoSpaceDE w:val="0"/>
-        <w:autoSpaceDN w:val="0"/>
-        <w:adjustRightInd w:val="0"/>
-        <w:spacing w:after="0" w:line="240" w:lineRule="auto"/>
-        <w:rPr>
-          <w:rFonts w:ascii="LucidaGrande" w:hAnsi="LucidaGrande" w:cs="LucidaGrande"/>
-          <w:sz w:val="20"/>
-          <w:szCs w:val="20"/>
-        </w:rPr>
-      </w:pPr>
-      <w:r>
-        <w:rPr>
-          <w:rFonts w:ascii="LucidaGrande" w:hAnsi="LucidaGrande" w:cs="LucidaGrande"/>
-          <w:sz w:val="20"/>
-          <w:szCs w:val="20"/>
-        </w:rPr>
-        <w:t>Die Betreuung bei den Kaulquappen wird Monatsweise angeboten.</w:t>
-      </w:r>
-    </w:p>
-    <w:p>
-      <w:pPr>
-        <w:autoSpaceDE w:val="0"/>
-        <w:autoSpaceDN w:val="0"/>
-        <w:adjustRightInd w:val="0"/>
-        <w:spacing w:after="0" w:line="240" w:lineRule="auto"/>
-        <w:rPr>
-          <w:rFonts w:ascii="LucidaGrande" w:hAnsi="LucidaGrande" w:cs="LucidaGrande"/>
-          <w:sz w:val="20"/>
-          <w:szCs w:val="20"/>
-        </w:rPr>
-      </w:pPr>
-      <w:proofErr w:type="spellStart"/>
-      <w:r>
-        <w:rPr>
-          <w:rFonts w:ascii="LucidaGrande" w:hAnsi="LucidaGrande" w:cs="LucidaGrande"/>
-          <w:sz w:val="20"/>
-          <w:szCs w:val="20"/>
-        </w:rPr>
-        <w:t>Kaulquappentag</w:t>
-      </w:r>
-      <w:proofErr w:type="spellEnd"/>
-      <w:r>
-        <w:rPr>
-          <w:rFonts w:ascii="LucidaGrande" w:hAnsi="LucidaGrande" w:cs="LucidaGrande"/>
-          <w:sz w:val="20"/>
-          <w:szCs w:val="20"/>
-        </w:rPr>
-        <w:t xml:space="preserve"> ist Dienstag 15.00 bis 18.00 Uhr.</w:t>
-      </w:r>
-      <w:r>
-        <w:rPr>
-          <w:rFonts w:ascii="LucidaGrande" w:hAnsi="LucidaGrande" w:cs="LucidaGrande"/>
-          <w:sz w:val="20"/>
-          <w:szCs w:val="20"/>
-        </w:rPr>
-        <w:t xml:space="preserve"> Die Gruppe findet auch während der Schulferien statt. An Feiertagen oder während der Schließzeiten des Kindergartens findet keine </w:t>
-      </w:r>
-      <w:proofErr w:type="spellStart"/>
-      <w:r>
-        <w:rPr>
-          <w:rFonts w:ascii="LucidaGrande" w:hAnsi="LucidaGrande" w:cs="LucidaGrande"/>
-          <w:sz w:val="20"/>
-          <w:szCs w:val="20"/>
-        </w:rPr>
-        <w:t>Kaulquappengruppe</w:t>
-      </w:r>
-      <w:proofErr w:type="spellEnd"/>
-      <w:r>
-        <w:rPr>
-          <w:rFonts w:ascii="LucidaGrande" w:hAnsi="LucidaGrande" w:cs="LucidaGrande"/>
-          <w:sz w:val="20"/>
-          <w:szCs w:val="20"/>
-        </w:rPr>
-        <w:t xml:space="preserve"> statt.</w:t>
-      </w:r>
-    </w:p>
-    <w:p>
-      <w:pPr>
-        <w:autoSpaceDE w:val="0"/>
-        <w:autoSpaceDN w:val="0"/>
-        <w:adjustRightInd w:val="0"/>
-        <w:spacing w:after="0" w:line="240" w:lineRule="auto"/>
-        <w:rPr>
-          <w:rFonts w:ascii="LucidaGrande" w:hAnsi="LucidaGrande" w:cs="LucidaGrande"/>
-          <w:sz w:val="20"/>
-          <w:szCs w:val="20"/>
-        </w:rPr>
-      </w:pPr>
-    </w:p>
-    <w:p>
-      <w:pPr>
-        <w:autoSpaceDE w:val="0"/>
-        <w:autoSpaceDN w:val="0"/>
-        <w:adjustRightInd w:val="0"/>
-        <w:spacing w:after="0" w:line="240" w:lineRule="auto"/>
-        <w:rPr>
-          <w:rFonts w:ascii="LucidaGrande-Bold" w:hAnsi="LucidaGrande-Bold" w:cs="LucidaGrande-Bold"/>
-          <w:b/>
-          <w:bCs/>
-        </w:rPr>
-      </w:pPr>
-      <w:r>
-        <w:rPr>
-          <w:rFonts w:ascii="LucidaGrande-Bold" w:hAnsi="LucidaGrande-Bold" w:cs="LucidaGrande-Bold"/>
-          <w:b/>
-          <w:bCs/>
-        </w:rPr>
-        <w:t>Gruppe</w:t>
-      </w:r>
-    </w:p>
-    <w:p>
-      <w:pPr>
-        <w:autoSpaceDE w:val="0"/>
-        <w:autoSpaceDN w:val="0"/>
-        <w:adjustRightInd w:val="0"/>
-        <w:spacing w:after="0" w:line="240" w:lineRule="auto"/>
-        <w:rPr>
-          <w:rFonts w:ascii="LucidaGrande" w:hAnsi="LucidaGrande" w:cs="LucidaGrande"/>
-          <w:sz w:val="20"/>
-          <w:szCs w:val="20"/>
-        </w:rPr>
-      </w:pPr>
-      <w:r>
-        <w:rPr>
-          <w:rFonts w:ascii="LucidaGrande" w:hAnsi="LucidaGrande" w:cs="LucidaGrande"/>
-          <w:sz w:val="20"/>
-          <w:szCs w:val="20"/>
-        </w:rPr>
-        <w:t xml:space="preserve">Betreut </w:t>
-      </w:r>
-      <w:r>
-        <w:rPr>
-          <w:rFonts w:ascii="LucidaGrande" w:hAnsi="LucidaGrande" w:cs="LucidaGrande"/>
-          <w:sz w:val="20"/>
-          <w:szCs w:val="20"/>
-        </w:rPr>
-        <w:t>werden maximal 10 Kinder.</w:t>
-      </w:r>
-      <w:r>
-        <w:rPr>
-          <w:rFonts w:ascii="LucidaGrande" w:hAnsi="LucidaGrande" w:cs="LucidaGrande"/>
-          <w:sz w:val="20"/>
-          <w:szCs w:val="20"/>
-        </w:rPr>
-        <w:t xml:space="preserve"> Die Betreuung</w:t>
-      </w:r>
-      <w:r>
-        <w:rPr>
-          <w:rFonts w:ascii="LucidaGrande" w:hAnsi="LucidaGrande" w:cs="LucidaGrande"/>
-          <w:sz w:val="20"/>
-          <w:szCs w:val="20"/>
-        </w:rPr>
-        <w:t xml:space="preserve"> </w:t>
-      </w:r>
-      <w:r>
-        <w:rPr>
-          <w:rFonts w:ascii="LucidaGrande" w:hAnsi="LucidaGrande" w:cs="LucidaGrande"/>
-          <w:sz w:val="20"/>
-          <w:szCs w:val="20"/>
-        </w:rPr>
-        <w:t>übernehmen in der Regel zwei Fachkräfte unseres Kindergartens. Aus organisatorischen,</w:t>
-      </w:r>
-      <w:r>
-        <w:rPr>
-          <w:rFonts w:ascii="LucidaGrande" w:hAnsi="LucidaGrande" w:cs="LucidaGrande"/>
-          <w:sz w:val="20"/>
-          <w:szCs w:val="20"/>
-        </w:rPr>
-        <w:t xml:space="preserve"> </w:t>
-      </w:r>
-      <w:r>
-        <w:rPr>
-          <w:rFonts w:ascii="LucidaGrande" w:hAnsi="LucidaGrande" w:cs="LucidaGrande"/>
-          <w:sz w:val="20"/>
-          <w:szCs w:val="20"/>
-        </w:rPr>
-        <w:t>finanziellen oder krankheitsbedingten Gründen behalten wir es uns aber vor, die Quappen auch</w:t>
-      </w:r>
-      <w:r>
-        <w:rPr>
-          <w:rFonts w:ascii="LucidaGrande" w:hAnsi="LucidaGrande" w:cs="LucidaGrande"/>
-          <w:sz w:val="20"/>
-          <w:szCs w:val="20"/>
-        </w:rPr>
-        <w:t xml:space="preserve"> </w:t>
-      </w:r>
-      <w:r>
-        <w:rPr>
-          <w:rFonts w:ascii="LucidaGrande" w:hAnsi="LucidaGrande" w:cs="LucidaGrande"/>
-          <w:sz w:val="20"/>
-          <w:szCs w:val="20"/>
-        </w:rPr>
-        <w:t>von einer unserer „</w:t>
-      </w:r>
-      <w:proofErr w:type="spellStart"/>
-      <w:r>
-        <w:rPr>
-          <w:rFonts w:ascii="LucidaGrande" w:hAnsi="LucidaGrande" w:cs="LucidaGrande"/>
-          <w:sz w:val="20"/>
-          <w:szCs w:val="20"/>
-        </w:rPr>
-        <w:t>Fröschelein</w:t>
-      </w:r>
-      <w:proofErr w:type="spellEnd"/>
-      <w:r>
-        <w:rPr>
-          <w:rFonts w:ascii="LucidaGrande" w:hAnsi="LucidaGrande" w:cs="LucidaGrande"/>
-          <w:sz w:val="20"/>
-          <w:szCs w:val="20"/>
-        </w:rPr>
-        <w:t>-Mütter“ als zweite Kraft betreuen zu lassen.</w:t>
-      </w:r>
-    </w:p>
-    <w:p>
-      <w:pPr>
-        <w:autoSpaceDE w:val="0"/>
-        <w:autoSpaceDN w:val="0"/>
-        <w:adjustRightInd w:val="0"/>
-        <w:spacing w:after="0" w:line="240" w:lineRule="auto"/>
-        <w:rPr>
-          <w:rFonts w:ascii="LucidaGrande" w:hAnsi="LucidaGrande" w:cs="LucidaGrande"/>
-          <w:sz w:val="20"/>
-          <w:szCs w:val="20"/>
-        </w:rPr>
-      </w:pPr>
-    </w:p>
-    <w:p>
-      <w:pPr>
-        <w:autoSpaceDE w:val="0"/>
-        <w:autoSpaceDN w:val="0"/>
-        <w:adjustRightInd w:val="0"/>
-        <w:spacing w:after="0" w:line="240" w:lineRule="auto"/>
-        <w:rPr>
-          <w:rFonts w:ascii="LucidaGrande-Bold" w:hAnsi="LucidaGrande-Bold" w:cs="LucidaGrande-Bold"/>
-          <w:b/>
-          <w:bCs/>
-        </w:rPr>
-      </w:pPr>
-      <w:r>
-        <w:rPr>
-          <w:rFonts w:ascii="LucidaGrande-Bold" w:hAnsi="LucidaGrande-Bold" w:cs="LucidaGrande-Bold"/>
-          <w:b/>
-          <w:bCs/>
-        </w:rPr>
-        <w:t>Konzept</w:t>
-      </w:r>
-    </w:p>
-    <w:p>
-      <w:pPr>
-        <w:autoSpaceDE w:val="0"/>
-        <w:autoSpaceDN w:val="0"/>
-        <w:adjustRightInd w:val="0"/>
-        <w:spacing w:after="0" w:line="240" w:lineRule="auto"/>
-        <w:rPr>
-          <w:rFonts w:ascii="LucidaGrande" w:hAnsi="LucidaGrande" w:cs="LucidaGrande"/>
-          <w:sz w:val="20"/>
-          <w:szCs w:val="20"/>
-        </w:rPr>
-      </w:pPr>
-      <w:r>
-        <w:rPr>
-          <w:rFonts w:ascii="LucidaGrande" w:hAnsi="LucidaGrande" w:cs="LucidaGrande"/>
-          <w:sz w:val="20"/>
-          <w:szCs w:val="20"/>
-        </w:rPr>
-        <w:t>Die Erzieherinnen gehen im Rahmen eines altersgerechten pädagogischen Angebots individuell</w:t>
-      </w:r>
-      <w:r>
-        <w:rPr>
-          <w:rFonts w:ascii="LucidaGrande" w:hAnsi="LucidaGrande" w:cs="LucidaGrande"/>
-          <w:sz w:val="20"/>
-          <w:szCs w:val="20"/>
-        </w:rPr>
-        <w:t xml:space="preserve"> </w:t>
-      </w:r>
-      <w:r>
-        <w:rPr>
-          <w:rFonts w:ascii="LucidaGrande" w:hAnsi="LucidaGrande" w:cs="LucidaGrande"/>
-          <w:sz w:val="20"/>
-          <w:szCs w:val="20"/>
-        </w:rPr>
-        <w:t>auf die Kinder ein. Es gibt zahlreiche Möglichkeiten zum Spielen, Basteln, Kneten und Malen. Im</w:t>
-      </w:r>
-      <w:r>
-        <w:rPr>
-          <w:rFonts w:ascii="LucidaGrande" w:hAnsi="LucidaGrande" w:cs="LucidaGrande"/>
-          <w:sz w:val="20"/>
-          <w:szCs w:val="20"/>
-        </w:rPr>
-        <w:t xml:space="preserve"> </w:t>
-      </w:r>
-      <w:r>
-        <w:rPr>
-          <w:rFonts w:ascii="LucidaGrande" w:hAnsi="LucidaGrande" w:cs="LucidaGrande"/>
-          <w:sz w:val="20"/>
-          <w:szCs w:val="20"/>
-        </w:rPr>
-        <w:t>Singkreis probieren die Kinder verschiedene Instrumente aus und lernen Fingerspiele. Bei der</w:t>
-      </w:r>
-      <w:r>
-        <w:rPr>
-          <w:rFonts w:ascii="LucidaGrande" w:hAnsi="LucidaGrande" w:cs="LucidaGrande"/>
-          <w:sz w:val="20"/>
-          <w:szCs w:val="20"/>
-        </w:rPr>
-        <w:t xml:space="preserve"> </w:t>
-      </w:r>
-      <w:r>
-        <w:rPr>
-          <w:rFonts w:ascii="LucidaGrande" w:hAnsi="LucidaGrande" w:cs="LucidaGrande"/>
-          <w:sz w:val="20"/>
-          <w:szCs w:val="20"/>
-        </w:rPr>
-        <w:t>Aufnahme von Kindern und ihrem Verbleib in der Gruppe steht das Wohl des Kindes immer an</w:t>
-      </w:r>
-      <w:r>
-        <w:rPr>
-          <w:rFonts w:ascii="LucidaGrande" w:hAnsi="LucidaGrande" w:cs="LucidaGrande"/>
-          <w:sz w:val="20"/>
-          <w:szCs w:val="20"/>
-        </w:rPr>
-        <w:t xml:space="preserve"> </w:t>
-      </w:r>
-      <w:r>
-        <w:rPr>
-          <w:rFonts w:ascii="LucidaGrande" w:hAnsi="LucidaGrande" w:cs="LucidaGrande"/>
-          <w:sz w:val="20"/>
-          <w:szCs w:val="20"/>
-        </w:rPr>
-        <w:t xml:space="preserve">erster Stelle. „Die </w:t>
-      </w:r>
-      <w:proofErr w:type="spellStart"/>
-      <w:r>
-        <w:rPr>
-          <w:rFonts w:ascii="LucidaGrande" w:hAnsi="LucidaGrande" w:cs="LucidaGrande"/>
-          <w:sz w:val="20"/>
-          <w:szCs w:val="20"/>
-        </w:rPr>
-        <w:t>Fröschelein</w:t>
-      </w:r>
-      <w:proofErr w:type="spellEnd"/>
-      <w:r>
-        <w:rPr>
-          <w:rFonts w:ascii="LucidaGrande" w:hAnsi="LucidaGrande" w:cs="LucidaGrande"/>
-          <w:sz w:val="20"/>
-          <w:szCs w:val="20"/>
-        </w:rPr>
-        <w:t xml:space="preserve">“ möchten mit ihrem </w:t>
-      </w:r>
-      <w:proofErr w:type="spellStart"/>
-      <w:r>
-        <w:rPr>
-          <w:rFonts w:ascii="LucidaGrande" w:hAnsi="LucidaGrande" w:cs="LucidaGrande"/>
-          <w:sz w:val="20"/>
-          <w:szCs w:val="20"/>
-        </w:rPr>
-        <w:t>Kaulquappenangebot</w:t>
-      </w:r>
-      <w:proofErr w:type="spellEnd"/>
-      <w:r>
-        <w:rPr>
-          <w:rFonts w:ascii="LucidaGrande" w:hAnsi="LucidaGrande" w:cs="LucidaGrande"/>
-          <w:sz w:val="20"/>
-          <w:szCs w:val="20"/>
-        </w:rPr>
-        <w:t xml:space="preserve"> auch auf das Bedürfnis</w:t>
-      </w:r>
-      <w:r>
-        <w:rPr>
-          <w:rFonts w:ascii="LucidaGrande" w:hAnsi="LucidaGrande" w:cs="LucidaGrande"/>
-          <w:sz w:val="20"/>
-          <w:szCs w:val="20"/>
-        </w:rPr>
-        <w:t xml:space="preserve"> </w:t>
-      </w:r>
-      <w:r>
-        <w:rPr>
-          <w:rFonts w:ascii="LucidaGrande" w:hAnsi="LucidaGrande" w:cs="LucidaGrande"/>
-          <w:sz w:val="20"/>
-          <w:szCs w:val="20"/>
-        </w:rPr>
-        <w:t>der Mütter nach etwas Zeit für sich selbst reagieren.</w:t>
-      </w:r>
-    </w:p>
-    <w:p>
-      <w:pPr>
-        <w:autoSpaceDE w:val="0"/>
-        <w:autoSpaceDN w:val="0"/>
-        <w:adjustRightInd w:val="0"/>
-        <w:spacing w:after="0" w:line="240" w:lineRule="auto"/>
-        <w:rPr>
-          <w:rFonts w:ascii="LucidaGrande" w:hAnsi="LucidaGrande" w:cs="LucidaGrande"/>
-          <w:sz w:val="20"/>
-          <w:szCs w:val="20"/>
-        </w:rPr>
-      </w:pPr>
+        <w:t xml:space="preserve"> Zingher</w:t>
+      </w:r>
       <w:bookmarkStart w:id="0" w:name="_GoBack"/>
       <w:bookmarkEnd w:id="0"/>
+      <w:r>
+        <w:rPr>
+          <w:rFonts w:ascii="LucidaGrande" w:hAnsi="LucidaGrande" w:cs="LucidaGrande"/>
+          <w:sz w:val="20"/>
+          <w:szCs w:val="20"/>
+        </w:rPr>
+        <w:t xml:space="preserve"> </w:t>
+      </w:r>
+      <w:r>
+        <w:rPr>
+          <w:rFonts w:ascii="LucidaGrande" w:hAnsi="LucidaGrande" w:cs="LucidaGrande"/>
+          <w:sz w:val="20"/>
+          <w:szCs w:val="20"/>
+        </w:rPr>
+        <w:t xml:space="preserve">(s.u.) </w:t>
+      </w:r>
+      <w:r>
+        <w:rPr>
+          <w:rFonts w:ascii="LucidaGrande" w:hAnsi="LucidaGrande" w:cs="LucidaGrande"/>
+          <w:sz w:val="20"/>
+          <w:szCs w:val="20"/>
+        </w:rPr>
+        <w:t xml:space="preserve">oder durch Abgabe des </w:t>
+      </w:r>
+      <w:r>
+        <w:rPr>
+          <w:rFonts w:ascii="LucidaGrande" w:hAnsi="LucidaGrande" w:cs="LucidaGrande"/>
+          <w:sz w:val="20"/>
+          <w:szCs w:val="20"/>
+        </w:rPr>
+        <w:t xml:space="preserve"> A</w:t>
+      </w:r>
+      <w:r>
+        <w:rPr>
+          <w:rFonts w:ascii="LucidaGrande" w:hAnsi="LucidaGrande" w:cs="LucidaGrande"/>
+          <w:sz w:val="20"/>
+          <w:szCs w:val="20"/>
+        </w:rPr>
+        <w:t>nmeldeformulars im</w:t>
+      </w:r>
+      <w:r>
+        <w:rPr>
+          <w:rFonts w:ascii="LucidaGrande" w:hAnsi="LucidaGrande" w:cs="LucidaGrande"/>
+          <w:sz w:val="20"/>
+          <w:szCs w:val="20"/>
+        </w:rPr>
+        <w:t xml:space="preserve"> </w:t>
+      </w:r>
+      <w:r>
+        <w:rPr>
+          <w:rFonts w:ascii="LucidaGrande" w:hAnsi="LucidaGrande" w:cs="LucidaGrande"/>
+          <w:sz w:val="20"/>
+          <w:szCs w:val="20"/>
+        </w:rPr>
+        <w:t xml:space="preserve">Kindergarten (Anmeldeformulare </w:t>
+      </w:r>
+      <w:r>
+        <w:rPr>
+          <w:rFonts w:ascii="LucidaGrande" w:hAnsi="LucidaGrande" w:cs="LucidaGrande"/>
+          <w:sz w:val="20"/>
+          <w:szCs w:val="20"/>
+        </w:rPr>
+        <w:t xml:space="preserve">von unserer Homepage downloadbar) </w:t>
+      </w:r>
+      <w:r>
+        <w:rPr>
+          <w:rFonts w:ascii="LucidaGrande" w:hAnsi="LucidaGrande" w:cs="LucidaGrande"/>
+          <w:sz w:val="20"/>
+          <w:szCs w:val="20"/>
+        </w:rPr>
+        <w:t xml:space="preserve"> Der Besuch Ihres Kindes bei den Kaulquappen führt </w:t>
+      </w:r>
+      <w:r>
+        <w:rPr>
+          <w:rFonts w:ascii="LucidaGrande" w:hAnsi="LucidaGrande" w:cs="LucidaGrande"/>
+          <w:b/>
+          <w:sz w:val="20"/>
+          <w:szCs w:val="20"/>
+        </w:rPr>
+        <w:t>nicht</w:t>
+      </w:r>
+      <w:r>
+        <w:rPr>
+          <w:rFonts w:ascii="LucidaGrande" w:hAnsi="LucidaGrande" w:cs="LucidaGrande"/>
+          <w:sz w:val="20"/>
+          <w:szCs w:val="20"/>
+        </w:rPr>
+        <w:t xml:space="preserve"> automatisch zu einer</w:t>
+      </w:r>
+      <w:r>
+        <w:rPr>
+          <w:rFonts w:ascii="LucidaGrande" w:hAnsi="LucidaGrande" w:cs="LucidaGrande"/>
+          <w:sz w:val="20"/>
+          <w:szCs w:val="20"/>
+        </w:rPr>
+        <w:t xml:space="preserve"> </w:t>
+      </w:r>
+      <w:r>
+        <w:rPr>
+          <w:rFonts w:ascii="LucidaGrande" w:hAnsi="LucidaGrande" w:cs="LucidaGrande"/>
+          <w:sz w:val="20"/>
+          <w:szCs w:val="20"/>
+        </w:rPr>
+        <w:t xml:space="preserve">späteren Aufnahme in den Kindergarten „Die </w:t>
+      </w:r>
+      <w:proofErr w:type="spellStart"/>
+      <w:r>
+        <w:rPr>
+          <w:rFonts w:ascii="LucidaGrande" w:hAnsi="LucidaGrande" w:cs="LucidaGrande"/>
+          <w:sz w:val="20"/>
+          <w:szCs w:val="20"/>
+        </w:rPr>
+        <w:t>Fröschelein</w:t>
+      </w:r>
+      <w:proofErr w:type="spellEnd"/>
+      <w:r>
+        <w:rPr>
+          <w:rFonts w:ascii="LucidaGrande" w:hAnsi="LucidaGrande" w:cs="LucidaGrande"/>
+          <w:sz w:val="20"/>
+          <w:szCs w:val="20"/>
+        </w:rPr>
+        <w:t>“, dazu fehlen uns leider die</w:t>
+      </w:r>
+      <w:r>
+        <w:rPr>
+          <w:rFonts w:ascii="LucidaGrande" w:hAnsi="LucidaGrande" w:cs="LucidaGrande"/>
+          <w:sz w:val="20"/>
+          <w:szCs w:val="20"/>
+        </w:rPr>
+        <w:t xml:space="preserve"> </w:t>
+      </w:r>
+      <w:r>
+        <w:rPr>
+          <w:rFonts w:ascii="LucidaGrande" w:hAnsi="LucidaGrande" w:cs="LucidaGrande"/>
+          <w:sz w:val="20"/>
+          <w:szCs w:val="20"/>
+        </w:rPr>
+        <w:t>Kapazitäten.</w:t>
+      </w:r>
+    </w:p>
+    <w:p>
+      <w:pPr>
+        <w:autoSpaceDE w:val="0"/>
+        <w:autoSpaceDN w:val="0"/>
+        <w:adjustRightInd w:val="0"/>
+        <w:spacing w:after="0" w:line="240" w:lineRule="auto"/>
+        <w:rPr>
+          <w:rFonts w:ascii="LucidaGrande" w:hAnsi="LucidaGrande" w:cs="LucidaGrande"/>
+          <w:sz w:val="20"/>
+          <w:szCs w:val="20"/>
+        </w:rPr>
+      </w:pPr>
+    </w:p>
+    <w:p>
+      <w:pPr>
+        <w:autoSpaceDE w:val="0"/>
+        <w:autoSpaceDN w:val="0"/>
+        <w:adjustRightInd w:val="0"/>
+        <w:spacing w:after="0" w:line="240" w:lineRule="auto"/>
+        <w:rPr>
+          <w:rFonts w:ascii="LucidaGrande-Bold" w:hAnsi="LucidaGrande-Bold" w:cs="LucidaGrande-Bold"/>
+          <w:b/>
+          <w:bCs/>
+        </w:rPr>
+      </w:pPr>
+      <w:r>
+        <w:rPr>
+          <w:rFonts w:ascii="LucidaGrande-Bold" w:hAnsi="LucidaGrande-Bold" w:cs="LucidaGrande-Bold"/>
+          <w:b/>
+          <w:bCs/>
+        </w:rPr>
+        <w:t>Zeit</w:t>
+      </w:r>
+    </w:p>
+    <w:p>
+      <w:pPr>
+        <w:autoSpaceDE w:val="0"/>
+        <w:autoSpaceDN w:val="0"/>
+        <w:adjustRightInd w:val="0"/>
+        <w:spacing w:after="0" w:line="240" w:lineRule="auto"/>
+        <w:rPr>
+          <w:rFonts w:ascii="LucidaGrande" w:hAnsi="LucidaGrande" w:cs="LucidaGrande"/>
+          <w:sz w:val="20"/>
+          <w:szCs w:val="20"/>
+        </w:rPr>
+      </w:pPr>
+      <w:r>
+        <w:rPr>
+          <w:rFonts w:ascii="LucidaGrande" w:hAnsi="LucidaGrande" w:cs="LucidaGrande"/>
+          <w:sz w:val="20"/>
+          <w:szCs w:val="20"/>
+        </w:rPr>
+        <w:t>Die Betreuung bei den Kaulquappen wird Monatsweise angeboten.</w:t>
+      </w:r>
+    </w:p>
+    <w:p>
+      <w:pPr>
+        <w:autoSpaceDE w:val="0"/>
+        <w:autoSpaceDN w:val="0"/>
+        <w:adjustRightInd w:val="0"/>
+        <w:spacing w:after="0" w:line="240" w:lineRule="auto"/>
+        <w:rPr>
+          <w:rFonts w:ascii="LucidaGrande" w:hAnsi="LucidaGrande" w:cs="LucidaGrande"/>
+          <w:sz w:val="20"/>
+          <w:szCs w:val="20"/>
+        </w:rPr>
+      </w:pPr>
+      <w:proofErr w:type="spellStart"/>
+      <w:r>
+        <w:rPr>
+          <w:rFonts w:ascii="LucidaGrande" w:hAnsi="LucidaGrande" w:cs="LucidaGrande"/>
+          <w:sz w:val="20"/>
+          <w:szCs w:val="20"/>
+        </w:rPr>
+        <w:t>Kaulquappentag</w:t>
+      </w:r>
+      <w:proofErr w:type="spellEnd"/>
+      <w:r>
+        <w:rPr>
+          <w:rFonts w:ascii="LucidaGrande" w:hAnsi="LucidaGrande" w:cs="LucidaGrande"/>
+          <w:sz w:val="20"/>
+          <w:szCs w:val="20"/>
+        </w:rPr>
+        <w:t xml:space="preserve"> ist Dienstag 15.00 bis 18.00 Uhr.</w:t>
+      </w:r>
+      <w:r>
+        <w:rPr>
+          <w:rFonts w:ascii="LucidaGrande" w:hAnsi="LucidaGrande" w:cs="LucidaGrande"/>
+          <w:sz w:val="20"/>
+          <w:szCs w:val="20"/>
+        </w:rPr>
+        <w:t xml:space="preserve"> Die Gruppe findet auch während der Schulferien statt. An Feiertagen oder während der Schließzeiten des Kindergartens findet keine </w:t>
+      </w:r>
+      <w:proofErr w:type="spellStart"/>
+      <w:r>
+        <w:rPr>
+          <w:rFonts w:ascii="LucidaGrande" w:hAnsi="LucidaGrande" w:cs="LucidaGrande"/>
+          <w:sz w:val="20"/>
+          <w:szCs w:val="20"/>
+        </w:rPr>
+        <w:t>Kaulquappengruppe</w:t>
+      </w:r>
+      <w:proofErr w:type="spellEnd"/>
+      <w:r>
+        <w:rPr>
+          <w:rFonts w:ascii="LucidaGrande" w:hAnsi="LucidaGrande" w:cs="LucidaGrande"/>
+          <w:sz w:val="20"/>
+          <w:szCs w:val="20"/>
+        </w:rPr>
+        <w:t xml:space="preserve"> statt.</w:t>
+      </w:r>
+    </w:p>
+    <w:p>
+      <w:pPr>
+        <w:autoSpaceDE w:val="0"/>
+        <w:autoSpaceDN w:val="0"/>
+        <w:adjustRightInd w:val="0"/>
+        <w:spacing w:after="0" w:line="240" w:lineRule="auto"/>
+        <w:rPr>
+          <w:rFonts w:ascii="LucidaGrande" w:hAnsi="LucidaGrande" w:cs="LucidaGrande"/>
+          <w:sz w:val="20"/>
+          <w:szCs w:val="20"/>
+        </w:rPr>
+      </w:pPr>
+    </w:p>
+    <w:p>
+      <w:pPr>
+        <w:autoSpaceDE w:val="0"/>
+        <w:autoSpaceDN w:val="0"/>
+        <w:adjustRightInd w:val="0"/>
+        <w:spacing w:after="0" w:line="240" w:lineRule="auto"/>
+        <w:rPr>
+          <w:rFonts w:ascii="LucidaGrande-Bold" w:hAnsi="LucidaGrande-Bold" w:cs="LucidaGrande-Bold"/>
+          <w:b/>
+          <w:bCs/>
+        </w:rPr>
+      </w:pPr>
+      <w:r>
+        <w:rPr>
+          <w:rFonts w:ascii="LucidaGrande-Bold" w:hAnsi="LucidaGrande-Bold" w:cs="LucidaGrande-Bold"/>
+          <w:b/>
+          <w:bCs/>
+        </w:rPr>
+        <w:t>Gruppe</w:t>
+      </w:r>
+    </w:p>
+    <w:p>
+      <w:pPr>
+        <w:autoSpaceDE w:val="0"/>
+        <w:autoSpaceDN w:val="0"/>
+        <w:adjustRightInd w:val="0"/>
+        <w:spacing w:after="0" w:line="240" w:lineRule="auto"/>
+        <w:rPr>
+          <w:rFonts w:ascii="LucidaGrande" w:hAnsi="LucidaGrande" w:cs="LucidaGrande"/>
+          <w:sz w:val="20"/>
+          <w:szCs w:val="20"/>
+        </w:rPr>
+      </w:pPr>
+      <w:r>
+        <w:rPr>
+          <w:rFonts w:ascii="LucidaGrande" w:hAnsi="LucidaGrande" w:cs="LucidaGrande"/>
+          <w:sz w:val="20"/>
+          <w:szCs w:val="20"/>
+        </w:rPr>
+        <w:t xml:space="preserve">Betreut </w:t>
+      </w:r>
+      <w:r>
+        <w:rPr>
+          <w:rFonts w:ascii="LucidaGrande" w:hAnsi="LucidaGrande" w:cs="LucidaGrande"/>
+          <w:sz w:val="20"/>
+          <w:szCs w:val="20"/>
+        </w:rPr>
+        <w:t>werden maximal 10 Kinder.</w:t>
+      </w:r>
+      <w:r>
+        <w:rPr>
+          <w:rFonts w:ascii="LucidaGrande" w:hAnsi="LucidaGrande" w:cs="LucidaGrande"/>
+          <w:sz w:val="20"/>
+          <w:szCs w:val="20"/>
+        </w:rPr>
+        <w:t xml:space="preserve"> Die Betreuung</w:t>
+      </w:r>
+      <w:r>
+        <w:rPr>
+          <w:rFonts w:ascii="LucidaGrande" w:hAnsi="LucidaGrande" w:cs="LucidaGrande"/>
+          <w:sz w:val="20"/>
+          <w:szCs w:val="20"/>
+        </w:rPr>
+        <w:t xml:space="preserve"> </w:t>
+      </w:r>
+      <w:r>
+        <w:rPr>
+          <w:rFonts w:ascii="LucidaGrande" w:hAnsi="LucidaGrande" w:cs="LucidaGrande"/>
+          <w:sz w:val="20"/>
+          <w:szCs w:val="20"/>
+        </w:rPr>
+        <w:t>übernehmen in der Regel zwei Fachkräfte unseres Kindergartens. Aus organisatorischen,</w:t>
+      </w:r>
+      <w:r>
+        <w:rPr>
+          <w:rFonts w:ascii="LucidaGrande" w:hAnsi="LucidaGrande" w:cs="LucidaGrande"/>
+          <w:sz w:val="20"/>
+          <w:szCs w:val="20"/>
+        </w:rPr>
+        <w:t xml:space="preserve"> </w:t>
+      </w:r>
+      <w:r>
+        <w:rPr>
+          <w:rFonts w:ascii="LucidaGrande" w:hAnsi="LucidaGrande" w:cs="LucidaGrande"/>
+          <w:sz w:val="20"/>
+          <w:szCs w:val="20"/>
+        </w:rPr>
+        <w:t>finanziellen oder krankheitsbedingten Gründen behalten wir es uns aber vor, die Quappen auch</w:t>
+      </w:r>
+      <w:r>
+        <w:rPr>
+          <w:rFonts w:ascii="LucidaGrande" w:hAnsi="LucidaGrande" w:cs="LucidaGrande"/>
+          <w:sz w:val="20"/>
+          <w:szCs w:val="20"/>
+        </w:rPr>
+        <w:t xml:space="preserve"> </w:t>
+      </w:r>
+      <w:r>
+        <w:rPr>
+          <w:rFonts w:ascii="LucidaGrande" w:hAnsi="LucidaGrande" w:cs="LucidaGrande"/>
+          <w:sz w:val="20"/>
+          <w:szCs w:val="20"/>
+        </w:rPr>
+        <w:t>von einer unserer „</w:t>
+      </w:r>
+      <w:proofErr w:type="spellStart"/>
+      <w:r>
+        <w:rPr>
+          <w:rFonts w:ascii="LucidaGrande" w:hAnsi="LucidaGrande" w:cs="LucidaGrande"/>
+          <w:sz w:val="20"/>
+          <w:szCs w:val="20"/>
+        </w:rPr>
+        <w:t>Fröschelein</w:t>
+      </w:r>
+      <w:proofErr w:type="spellEnd"/>
+      <w:r>
+        <w:rPr>
+          <w:rFonts w:ascii="LucidaGrande" w:hAnsi="LucidaGrande" w:cs="LucidaGrande"/>
+          <w:sz w:val="20"/>
+          <w:szCs w:val="20"/>
+        </w:rPr>
+        <w:t>-Mütter“ als zweite Kraft betreuen zu lassen.</w:t>
+      </w:r>
+    </w:p>
+    <w:p>
+      <w:pPr>
+        <w:autoSpaceDE w:val="0"/>
+        <w:autoSpaceDN w:val="0"/>
+        <w:adjustRightInd w:val="0"/>
+        <w:spacing w:after="0" w:line="240" w:lineRule="auto"/>
+        <w:rPr>
+          <w:rFonts w:ascii="LucidaGrande" w:hAnsi="LucidaGrande" w:cs="LucidaGrande"/>
+          <w:sz w:val="20"/>
+          <w:szCs w:val="20"/>
+        </w:rPr>
+      </w:pPr>
+    </w:p>
+    <w:p>
+      <w:pPr>
+        <w:autoSpaceDE w:val="0"/>
+        <w:autoSpaceDN w:val="0"/>
+        <w:adjustRightInd w:val="0"/>
+        <w:spacing w:after="0" w:line="240" w:lineRule="auto"/>
+        <w:rPr>
+          <w:rFonts w:ascii="LucidaGrande-Bold" w:hAnsi="LucidaGrande-Bold" w:cs="LucidaGrande-Bold"/>
+          <w:b/>
+          <w:bCs/>
+        </w:rPr>
+      </w:pPr>
+      <w:r>
+        <w:rPr>
+          <w:rFonts w:ascii="LucidaGrande-Bold" w:hAnsi="LucidaGrande-Bold" w:cs="LucidaGrande-Bold"/>
+          <w:b/>
+          <w:bCs/>
+        </w:rPr>
+        <w:t>Konzept</w:t>
+      </w:r>
+    </w:p>
+    <w:p>
+      <w:pPr>
+        <w:autoSpaceDE w:val="0"/>
+        <w:autoSpaceDN w:val="0"/>
+        <w:adjustRightInd w:val="0"/>
+        <w:spacing w:after="0" w:line="240" w:lineRule="auto"/>
+        <w:rPr>
+          <w:rFonts w:ascii="LucidaGrande" w:hAnsi="LucidaGrande" w:cs="LucidaGrande"/>
+          <w:sz w:val="20"/>
+          <w:szCs w:val="20"/>
+        </w:rPr>
+      </w:pPr>
+      <w:r>
+        <w:rPr>
+          <w:rFonts w:ascii="LucidaGrande" w:hAnsi="LucidaGrande" w:cs="LucidaGrande"/>
+          <w:sz w:val="20"/>
+          <w:szCs w:val="20"/>
+        </w:rPr>
+        <w:t>Die Erzieherinnen gehen im Rahmen eines altersgerechten pädagogischen Angebots individuell</w:t>
+      </w:r>
+      <w:r>
+        <w:rPr>
+          <w:rFonts w:ascii="LucidaGrande" w:hAnsi="LucidaGrande" w:cs="LucidaGrande"/>
+          <w:sz w:val="20"/>
+          <w:szCs w:val="20"/>
+        </w:rPr>
+        <w:t xml:space="preserve"> </w:t>
+      </w:r>
+      <w:r>
+        <w:rPr>
+          <w:rFonts w:ascii="LucidaGrande" w:hAnsi="LucidaGrande" w:cs="LucidaGrande"/>
+          <w:sz w:val="20"/>
+          <w:szCs w:val="20"/>
+        </w:rPr>
+        <w:t>auf die Kinder ein. Es gibt zahlreiche Möglichkeiten zum Spielen, Basteln, Kneten und Malen. Im</w:t>
+      </w:r>
+      <w:r>
+        <w:rPr>
+          <w:rFonts w:ascii="LucidaGrande" w:hAnsi="LucidaGrande" w:cs="LucidaGrande"/>
+          <w:sz w:val="20"/>
+          <w:szCs w:val="20"/>
+        </w:rPr>
+        <w:t xml:space="preserve"> </w:t>
+      </w:r>
+      <w:r>
+        <w:rPr>
+          <w:rFonts w:ascii="LucidaGrande" w:hAnsi="LucidaGrande" w:cs="LucidaGrande"/>
+          <w:sz w:val="20"/>
+          <w:szCs w:val="20"/>
+        </w:rPr>
+        <w:t>Singkreis probieren die Kinder verschiedene Instrumente aus und lernen Fingerspiele. Bei der</w:t>
+      </w:r>
+      <w:r>
+        <w:rPr>
+          <w:rFonts w:ascii="LucidaGrande" w:hAnsi="LucidaGrande" w:cs="LucidaGrande"/>
+          <w:sz w:val="20"/>
+          <w:szCs w:val="20"/>
+        </w:rPr>
+        <w:t xml:space="preserve"> </w:t>
+      </w:r>
+      <w:r>
+        <w:rPr>
+          <w:rFonts w:ascii="LucidaGrande" w:hAnsi="LucidaGrande" w:cs="LucidaGrande"/>
+          <w:sz w:val="20"/>
+          <w:szCs w:val="20"/>
+        </w:rPr>
+        <w:t>Aufnahme von Kindern und ihrem Verbleib in der Gruppe steht das Wohl des Kindes immer an</w:t>
+      </w:r>
+      <w:r>
+        <w:rPr>
+          <w:rFonts w:ascii="LucidaGrande" w:hAnsi="LucidaGrande" w:cs="LucidaGrande"/>
+          <w:sz w:val="20"/>
+          <w:szCs w:val="20"/>
+        </w:rPr>
+        <w:t xml:space="preserve"> </w:t>
+      </w:r>
+      <w:r>
+        <w:rPr>
+          <w:rFonts w:ascii="LucidaGrande" w:hAnsi="LucidaGrande" w:cs="LucidaGrande"/>
+          <w:sz w:val="20"/>
+          <w:szCs w:val="20"/>
+        </w:rPr>
+        <w:t xml:space="preserve">erster Stelle. „Die </w:t>
+      </w:r>
+      <w:proofErr w:type="spellStart"/>
+      <w:r>
+        <w:rPr>
+          <w:rFonts w:ascii="LucidaGrande" w:hAnsi="LucidaGrande" w:cs="LucidaGrande"/>
+          <w:sz w:val="20"/>
+          <w:szCs w:val="20"/>
+        </w:rPr>
+        <w:t>Fröschelein</w:t>
+      </w:r>
+      <w:proofErr w:type="spellEnd"/>
+      <w:r>
+        <w:rPr>
+          <w:rFonts w:ascii="LucidaGrande" w:hAnsi="LucidaGrande" w:cs="LucidaGrande"/>
+          <w:sz w:val="20"/>
+          <w:szCs w:val="20"/>
+        </w:rPr>
+        <w:t xml:space="preserve">“ möchten mit ihrem </w:t>
+      </w:r>
+      <w:proofErr w:type="spellStart"/>
+      <w:r>
+        <w:rPr>
+          <w:rFonts w:ascii="LucidaGrande" w:hAnsi="LucidaGrande" w:cs="LucidaGrande"/>
+          <w:sz w:val="20"/>
+          <w:szCs w:val="20"/>
+        </w:rPr>
+        <w:t>Kaulquappenangebot</w:t>
+      </w:r>
+      <w:proofErr w:type="spellEnd"/>
+      <w:r>
+        <w:rPr>
+          <w:rFonts w:ascii="LucidaGrande" w:hAnsi="LucidaGrande" w:cs="LucidaGrande"/>
+          <w:sz w:val="20"/>
+          <w:szCs w:val="20"/>
+        </w:rPr>
+        <w:t xml:space="preserve"> auch auf das Bedürfnis</w:t>
+      </w:r>
+      <w:r>
+        <w:rPr>
+          <w:rFonts w:ascii="LucidaGrande" w:hAnsi="LucidaGrande" w:cs="LucidaGrande"/>
+          <w:sz w:val="20"/>
+          <w:szCs w:val="20"/>
+        </w:rPr>
+        <w:t xml:space="preserve"> </w:t>
+      </w:r>
+      <w:r>
+        <w:rPr>
+          <w:rFonts w:ascii="LucidaGrande" w:hAnsi="LucidaGrande" w:cs="LucidaGrande"/>
+          <w:sz w:val="20"/>
+          <w:szCs w:val="20"/>
+        </w:rPr>
+        <w:t>der Mütter nach etwas Zeit für sich selbst reagieren.</w:t>
+      </w:r>
+    </w:p>
+    <w:p>
+      <w:pPr>
+        <w:autoSpaceDE w:val="0"/>
+        <w:autoSpaceDN w:val="0"/>
+        <w:adjustRightInd w:val="0"/>
+        <w:spacing w:after="0" w:line="240" w:lineRule="auto"/>
+        <w:rPr>
+          <w:rFonts w:ascii="LucidaGrande" w:hAnsi="LucidaGrande" w:cs="LucidaGrande"/>
+          <w:sz w:val="20"/>
+          <w:szCs w:val="20"/>
+        </w:rPr>
+      </w:pPr>
     </w:p>
     <w:p>
       <w:pPr>

</xml_diff>